<commit_message>
Fix bug with copied move
</commit_message>
<xml_diff>
--- a/cards/cards_0.docx
+++ b/cards/cards_0.docx
@@ -4477,9 +4477,9 @@
                               </w:rPr>
                               <w:t>
                                 <w:r>
-                                  <w:t xml:space="preserve">Bourbon (Fletchling)</w:t>
+                                  <w:t xml:space="preserve">Amelia (Ralts)</w:t>
                                   <w:br/>
-                                  <w:t>Jeffrey Alborough</w:t>
+                                  <w:t>Audrey Wyres</w:t>
                                 </w:r>
                               </w:t>
                             </w:r>
@@ -4521,9 +4521,9 @@
                         </w:rPr>
                         <w:t>
                           <w:r>
-                            <w:t xml:space="preserve">Bourbon (Fletchling)</w:t>
+                            <w:t xml:space="preserve">Amelia (Ralts)</w:t>
                             <w:br/>
-                            <w:t>Jeffrey Alborough</w:t>
+                            <w:t>Audrey Wyres</w:t>
                           </w:r>
                         </w:t>
                       </w:r>

</xml_diff>

<commit_message>
Refactor move cards to make it not suck so bad
</commit_message>
<xml_diff>
--- a/cards/cards_0.docx
+++ b/cards/cards_0.docx
@@ -1967,7 +1967,7 @@
                           <w:p>
                             <w:proofErr w:type="gramStart"/>
                             <w:r>
-                              <w:t>DB 7</w:t>
+                              <w:t>DB 7: 2d6+10+10</w:t>
                             </w:r>
                           </w:p>
                         </w:txbxContent>
@@ -2013,7 +2013,7 @@
                     <w:p>
                       <w:proofErr w:type="gramStart"/>
                       <w:r>
-                        <w:t>DB 7</w:t>
+                        <w:t>DB 7: 2d6+10+10</w:t>
                       </w:r>
                     </w:p>
                   </w:txbxContent>

</xml_diff>

<commit_message>
Update to end of session 3
</commit_message>
<xml_diff>
--- a/cards/cards_0.docx
+++ b/cards/cards_0.docx
@@ -1,6 +1,6 @@
 
 <file path=word/document.xml><?xml version="1.0" encoding="utf-8"?>
-<w:document xmlns:wpc="http://schemas.microsoft.com/office/word/2010/wordprocessingCanvas" xmlns:mo="http://schemas.microsoft.com/office/mac/office/2008/main" xmlns:mc="http://schemas.openxmlformats.org/markup-compatibility/2006" xmlns:mv="urn:schemas-microsoft-com:mac:vml" xmlns:o="urn:schemas-microsoft-com:office:office" xmlns:r="http://schemas.openxmlformats.org/officeDocument/2006/relationships" xmlns:m="http://schemas.openxmlformats.org/officeDocument/2006/math" xmlns:v="urn:schemas-microsoft-com:vml" xmlns:wp14="http://schemas.microsoft.com/office/word/2010/wordprocessingDrawing" xmlns:wp="http://schemas.openxmlformats.org/drawingml/2006/wordprocessingDrawing" xmlns:w10="urn:schemas-microsoft-com:office:word" xmlns:w="http://schemas.openxmlformats.org/wordprocessingml/2006/main" xmlns:w14="http://schemas.microsoft.com/office/word/2010/wordml" xmlns:w15="http://schemas.microsoft.com/office/word/2012/wordml" xmlns:wpg="http://schemas.microsoft.com/office/word/2010/wordprocessingGroup" xmlns:wpi="http://schemas.microsoft.com/office/word/2010/wordprocessingInk" xmlns:wne="http://schemas.microsoft.com/office/word/2006/wordml" xmlns:wps="http://schemas.microsoft.com/office/word/2010/wordprocessingShape" mc:Ignorable="w14 w15 wp14">
+<w:document xmlns:wpc="http://schemas.microsoft.com/office/word/2010/wordprocessingCanvas" xmlns:cx="http://schemas.microsoft.com/office/drawing/2014/chartex" xmlns:cx1="http://schemas.microsoft.com/office/drawing/2015/9/8/chartex" xmlns:cx2="http://schemas.microsoft.com/office/drawing/2015/10/21/chartex" xmlns:cx3="http://schemas.microsoft.com/office/drawing/2016/5/9/chartex" xmlns:cx4="http://schemas.microsoft.com/office/drawing/2016/5/10/chartex" xmlns:cx5="http://schemas.microsoft.com/office/drawing/2016/5/11/chartex" xmlns:mc="http://schemas.openxmlformats.org/markup-compatibility/2006" xmlns:o="urn:schemas-microsoft-com:office:office" xmlns:r="http://schemas.openxmlformats.org/officeDocument/2006/relationships" xmlns:m="http://schemas.openxmlformats.org/officeDocument/2006/math" xmlns:v="urn:schemas-microsoft-com:vml" xmlns:wp14="http://schemas.microsoft.com/office/word/2010/wordprocessingDrawing" xmlns:wp="http://schemas.openxmlformats.org/drawingml/2006/wordprocessingDrawing" xmlns:w10="urn:schemas-microsoft-com:office:word" xmlns:w="http://schemas.openxmlformats.org/wordprocessingml/2006/main" xmlns:w14="http://schemas.microsoft.com/office/word/2010/wordml" xmlns:w15="http://schemas.microsoft.com/office/word/2012/wordml" xmlns:w16se="http://schemas.microsoft.com/office/word/2015/wordml/symex" xmlns:wpg="http://schemas.microsoft.com/office/word/2010/wordprocessingGroup" xmlns:wpi="http://schemas.microsoft.com/office/word/2010/wordprocessingInk" xmlns:wne="http://schemas.microsoft.com/office/word/2006/wordml" xmlns:wps="http://schemas.microsoft.com/office/word/2010/wordprocessingShape" mc:Ignorable="w14 w15 w16se wp14">
   <w:body>
     <w:p>
       <w:r>
@@ -65,89 +65,91 @@
                               <w:t>Range</w:t>
                             </w:r>
                             <w:r>
+                              <w:t>: 6, 1 Target</w:t>
+                            </w:r>
+                          </w:p>
+                          <w:p>
+                            <w:pPr>
+                              <w:rPr>
+                                <w:sz w:val="18"/>
+                                <w:szCs w:val="18"/>
+                              </w:rPr>
+                            </w:pPr>
+                          </w:p>
+                          <w:p>
+                            <w:pPr>
+                              <w:rPr>
+                                <w:sz w:val="18"/>
+                                <w:szCs w:val="18"/>
+                              </w:rPr>
+                            </w:pPr>
+                            <w:r>
+                              <w:rPr>
+                                <w:b/>
+                                <w:sz w:val="18"/>
+                                <w:szCs w:val="18"/>
+                              </w:rPr>
+                              <w:t>Effect</w:t>
+                            </w:r>
+                            <w:r>
+                              <w:rPr>
+                                <w:sz w:val="18"/>
+                                <w:szCs w:val="18"/>
+                              </w:rPr>
+                              <w:t>: Confusion Confuses the target on 19+.</w:t>
+                            </w:r>
+                          </w:p>
+                          <w:p>
+                            <w:pPr>
+                              <w:rPr>
+                                <w:sz w:val="18"/>
+                                <w:szCs w:val="18"/>
+                              </w:rPr>
+                            </w:pPr>
+                          </w:p>
+                          <w:p>
+                            <w:pPr>
+                              <w:rPr>
+                                <w:sz w:val="18"/>
+                                <w:szCs w:val="18"/>
+                              </w:rPr>
+                            </w:pPr>
+                            <w:r>
+                              <w:rPr>
+                                <w:b/>
+                                <w:sz w:val="18"/>
+                                <w:szCs w:val="18"/>
+                              </w:rPr>
+                              <w:t/>
+                            </w:r>
+                            <w:r>
+                              <w:rPr>
+                                <w:b/>
+                                <w:sz w:val="18"/>
+                                <w:szCs w:val="18"/>
+                              </w:rPr>
+                              <w:t>Contest Effects</w:t>
+                            </w:r>
+                            <w:r>
+                              <w:rPr>
+                                <w:sz w:val="18"/>
+                                <w:szCs w:val="18"/>
+                              </w:rPr>
                               <w:t xml:space="preserve">: </w:t>
                             </w:r>
-                            <w:proofErr w:type="gramStart"/>
-                            <w:r>
-                              <w:t>4, 1 Target, Sonic</w:t>
-                            </w:r>
-                          </w:p>
-                          <w:p>
-                            <w:pPr>
-                              <w:rPr>
-                                <w:sz w:val="18"/>
-                                <w:szCs w:val="18"/>
-                              </w:rPr>
-                            </w:pPr>
-                          </w:p>
-                          <w:p>
-                            <w:pPr>
-                              <w:rPr>
-                                <w:sz w:val="18"/>
-                                <w:szCs w:val="18"/>
-                              </w:rPr>
-                            </w:pPr>
-                            <w:r>
-                              <w:rPr>
-                                <w:b/>
-                                <w:sz w:val="18"/>
-                                <w:szCs w:val="18"/>
-                              </w:rPr>
-                              <w:t>Effect</w:t>
-                            </w:r>
-                            <w:r>
-                              <w:rPr>
-                                <w:sz w:val="18"/>
-                                <w:szCs w:val="18"/>
-                              </w:rPr>
-                              <w:t xml:space="preserve">: </w:t>
-                            </w:r>
-                            <w:proofErr w:type="gramStart"/>
-                            <w:r>
-                              <w:rPr>
-                                <w:sz w:val="18"/>
-                                <w:szCs w:val="18"/>
-                              </w:rPr>
-                              <w:t>The target becomes Confused. On miss, the target suffers a -2 penalty to Accuracy Rolls for one full round.</w:t>
-                            </w:r>
-                          </w:p>
-                          <w:p>
-                            <w:pPr>
-                              <w:rPr>
-                                <w:sz w:val="18"/>
-                                <w:szCs w:val="18"/>
-                              </w:rPr>
-                            </w:pPr>
-                          </w:p>
-                          <w:p>
-                            <w:pPr>
-                              <w:rPr>
-                                <w:sz w:val="18"/>
-                                <w:szCs w:val="18"/>
-                              </w:rPr>
-                            </w:pPr>
-                            <w:r>
-                              <w:rPr>
-                                <w:b/>
-                                <w:sz w:val="18"/>
-                                <w:szCs w:val="18"/>
-                              </w:rPr>
-                              <w:t>Contest Effects</w:t>
-                            </w:r>
-                            <w:r>
-                              <w:rPr>
-                                <w:sz w:val="18"/>
-                                <w:szCs w:val="18"/>
-                              </w:rPr>
-                              <w:t xml:space="preserve">: </w:t>
-                            </w:r>
-                            <w:proofErr w:type="gramStart"/>
-                            <w:r>
-                              <w:rPr>
-                                <w:sz w:val="18"/>
-                                <w:szCs w:val="18"/>
-                              </w:rPr>
-                              <w:t>Smart - Excitement</w:t>
+                            <w:r>
+                              <w:rPr>
+                                <w:sz w:val="18"/>
+                                <w:szCs w:val="18"/>
+                              </w:rPr>
+                              <w:t/>
+                            </w:r>
+                            <w:r>
+                              <w:rPr>
+                                <w:sz w:val="18"/>
+                                <w:szCs w:val="18"/>
+                              </w:rPr>
+                              <w:t>Smart - Steady Performance</w:t>
                             </w:r>
                           </w:p>
                         </w:txbxContent>
@@ -166,11 +168,11 @@
           </mc:Choice>
           <mc:Fallback>
             <w:pict>
-              <v:shapetype w14:anchorId="1E887655" id="_x0000_t202" coordsize="21600,21600" o:spt="202" path="m0,0l0,21600,21600,21600,21600,0xe">
+              <v:shapetype w14:anchorId="1E887655" id="_x0000_t202" coordsize="21600,21600" o:spt="202" path="m,l,21600r21600,l21600,xe">
                 <v:stroke joinstyle="miter"/>
                 <v:path gradientshapeok="t" o:connecttype="rect"/>
               </v:shapetype>
-              <v:shape id="Text Box 33" o:spid="_x0000_s1026" type="#_x0000_t202" style="position:absolute;margin-left:256.4pt;margin-top:462.55pt;width:5in;height:153pt;rotation:90;z-index:251704320;visibility:visible;mso-wrap-style:square;mso-wrap-distance-left:9pt;mso-wrap-distance-top:0;mso-wrap-distance-right:9pt;mso-wrap-distance-bottom:0;mso-position-horizontal:absolute;mso-position-horizontal-relative:text;mso-position-vertical:absolute;mso-position-vertical-relative:text;v-text-anchor:top" o:gfxdata="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" filled="f" stroked="f">
+              <v:shape id="Text Box 33" o:spid="_x0000_s1026" type="#_x0000_t202" style="position:absolute;margin-left:256.4pt;margin-top:462.55pt;width:5in;height:153pt;rotation:90;z-index:251704320;visibility:visible;mso-wrap-style:square;mso-wrap-distance-left:9pt;mso-wrap-distance-top:0;mso-wrap-distance-right:9pt;mso-wrap-distance-bottom:0;mso-position-horizontal:absolute;mso-position-horizontal-relative:text;mso-position-vertical:absolute;mso-position-vertical-relative:text;v-text-anchor:top" o:gfxdata="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" filled="f" stroked="f">
                 <v:textbox>
                   <w:txbxContent>
                     <w:p>
@@ -181,89 +183,91 @@
                         <w:t>Range</w:t>
                       </w:r>
                       <w:r>
+                        <w:t>: 6, 1 Target</w:t>
+                      </w:r>
+                    </w:p>
+                    <w:p>
+                      <w:pPr>
+                        <w:rPr>
+                          <w:sz w:val="18"/>
+                          <w:szCs w:val="18"/>
+                        </w:rPr>
+                      </w:pPr>
+                    </w:p>
+                    <w:p>
+                      <w:pPr>
+                        <w:rPr>
+                          <w:sz w:val="18"/>
+                          <w:szCs w:val="18"/>
+                        </w:rPr>
+                      </w:pPr>
+                      <w:r>
+                        <w:rPr>
+                          <w:b/>
+                          <w:sz w:val="18"/>
+                          <w:szCs w:val="18"/>
+                        </w:rPr>
+                        <w:t>Effect</w:t>
+                      </w:r>
+                      <w:r>
+                        <w:rPr>
+                          <w:sz w:val="18"/>
+                          <w:szCs w:val="18"/>
+                        </w:rPr>
+                        <w:t>: Confusion Confuses the target on 19+.</w:t>
+                      </w:r>
+                    </w:p>
+                    <w:p>
+                      <w:pPr>
+                        <w:rPr>
+                          <w:sz w:val="18"/>
+                          <w:szCs w:val="18"/>
+                        </w:rPr>
+                      </w:pPr>
+                    </w:p>
+                    <w:p>
+                      <w:pPr>
+                        <w:rPr>
+                          <w:sz w:val="18"/>
+                          <w:szCs w:val="18"/>
+                        </w:rPr>
+                      </w:pPr>
+                      <w:r>
+                        <w:rPr>
+                          <w:b/>
+                          <w:sz w:val="18"/>
+                          <w:szCs w:val="18"/>
+                        </w:rPr>
+                        <w:t/>
+                      </w:r>
+                      <w:r>
+                        <w:rPr>
+                          <w:b/>
+                          <w:sz w:val="18"/>
+                          <w:szCs w:val="18"/>
+                        </w:rPr>
+                        <w:t>Contest Effects</w:t>
+                      </w:r>
+                      <w:r>
+                        <w:rPr>
+                          <w:sz w:val="18"/>
+                          <w:szCs w:val="18"/>
+                        </w:rPr>
                         <w:t xml:space="preserve">: </w:t>
                       </w:r>
-                      <w:proofErr w:type="gramStart"/>
-                      <w:r>
-                        <w:t>4, 1 Target, Sonic</w:t>
-                      </w:r>
-                    </w:p>
-                    <w:p>
-                      <w:pPr>
-                        <w:rPr>
-                          <w:sz w:val="18"/>
-                          <w:szCs w:val="18"/>
-                        </w:rPr>
-                      </w:pPr>
-                    </w:p>
-                    <w:p>
-                      <w:pPr>
-                        <w:rPr>
-                          <w:sz w:val="18"/>
-                          <w:szCs w:val="18"/>
-                        </w:rPr>
-                      </w:pPr>
-                      <w:r>
-                        <w:rPr>
-                          <w:b/>
-                          <w:sz w:val="18"/>
-                          <w:szCs w:val="18"/>
-                        </w:rPr>
-                        <w:t>Effect</w:t>
-                      </w:r>
-                      <w:r>
-                        <w:rPr>
-                          <w:sz w:val="18"/>
-                          <w:szCs w:val="18"/>
-                        </w:rPr>
-                        <w:t xml:space="preserve">: </w:t>
-                      </w:r>
-                      <w:proofErr w:type="gramStart"/>
-                      <w:r>
-                        <w:rPr>
-                          <w:sz w:val="18"/>
-                          <w:szCs w:val="18"/>
-                        </w:rPr>
-                        <w:t>The target becomes Confused. On miss, the target suffers a -2 penalty to Accuracy Rolls for one full round.</w:t>
-                      </w:r>
-                    </w:p>
-                    <w:p>
-                      <w:pPr>
-                        <w:rPr>
-                          <w:sz w:val="18"/>
-                          <w:szCs w:val="18"/>
-                        </w:rPr>
-                      </w:pPr>
-                    </w:p>
-                    <w:p>
-                      <w:pPr>
-                        <w:rPr>
-                          <w:sz w:val="18"/>
-                          <w:szCs w:val="18"/>
-                        </w:rPr>
-                      </w:pPr>
-                      <w:r>
-                        <w:rPr>
-                          <w:b/>
-                          <w:sz w:val="18"/>
-                          <w:szCs w:val="18"/>
-                        </w:rPr>
-                        <w:t>Contest Effects</w:t>
-                      </w:r>
-                      <w:r>
-                        <w:rPr>
-                          <w:sz w:val="18"/>
-                          <w:szCs w:val="18"/>
-                        </w:rPr>
-                        <w:t xml:space="preserve">: </w:t>
-                      </w:r>
-                      <w:proofErr w:type="gramStart"/>
-                      <w:r>
-                        <w:rPr>
-                          <w:sz w:val="18"/>
-                          <w:szCs w:val="18"/>
-                        </w:rPr>
-                        <w:t>Smart - Excitement</w:t>
+                      <w:r>
+                        <w:rPr>
+                          <w:sz w:val="18"/>
+                          <w:szCs w:val="18"/>
+                        </w:rPr>
+                        <w:t/>
+                      </w:r>
+                      <w:r>
+                        <w:rPr>
+                          <w:sz w:val="18"/>
+                          <w:szCs w:val="18"/>
+                        </w:rPr>
+                        <w:t>Smart - Steady Performance</w:t>
                       </w:r>
                     </w:p>
                   </w:txbxContent>
@@ -336,22 +340,20 @@
                                 <w:szCs w:val="28"/>
                               </w:rPr>
                             </w:pPr>
-                            <w:proofErr w:type="gramStart"/>
                             <w:r>
                               <w:rPr>
                                 <w:sz w:val="28"/>
                                 <w:szCs w:val="28"/>
                               </w:rPr>
-                              <w:t>Scene x2</w:t>
+                              <w:t>At-Will</w:t>
                             </w:r>
                           </w:p>
                           <w:p>
                             <w:pPr>
                               <w:jc w:val="right"/>
                             </w:pPr>
-                            <w:proofErr w:type="gramStart"/>
-                            <w:r>
-                              <w:t>Status</w:t>
+                            <w:r>
+                              <w:t>Special</w:t>
                             </w:r>
                           </w:p>
                           <w:p>
@@ -365,11 +367,7 @@
                               <w:t>AC</w:t>
                             </w:r>
                             <w:r>
-                              <w:t xml:space="preserve"> </w:t>
-                            </w:r>
-                            <w:proofErr w:type="gramStart"/>
-                            <w:r>
-                              <w:t>6</w:t>
+                              <w:t xml:space="preserve"> 2</w:t>
                             </w:r>
                           </w:p>
                         </w:txbxContent>
@@ -394,7 +392,7 @@
           </mc:Choice>
           <mc:Fallback>
             <w:pict>
-              <v:shape w14:anchorId="53A5DD3B" id="Text Box 32" o:spid="_x0000_s1027" type="#_x0000_t202" style="position:absolute;margin-left:456.85pt;margin-top:598.05pt;width:179.9pt;height:61.6pt;rotation:90;z-index:251702272;visibility:visible;mso-wrap-style:square;mso-width-percent:0;mso-height-percent:0;mso-wrap-distance-left:9pt;mso-wrap-distance-top:0;mso-wrap-distance-right:9pt;mso-wrap-distance-bottom:0;mso-position-horizontal:absolute;mso-position-horizontal-relative:text;mso-position-vertical:absolute;mso-position-vertical-relative:text;mso-width-percent:0;mso-height-percent:0;mso-width-relative:margin;mso-height-relative:margin;v-text-anchor:top" o:gfxdata="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" filled="f" stroked="f">
+              <v:shape w14:anchorId="53A5DD3B" id="Text Box 32" o:spid="_x0000_s1027" type="#_x0000_t202" style="position:absolute;margin-left:456.85pt;margin-top:598.05pt;width:179.9pt;height:61.6pt;rotation:90;z-index:251702272;visibility:visible;mso-wrap-style:square;mso-width-percent:0;mso-height-percent:0;mso-wrap-distance-left:9pt;mso-wrap-distance-top:0;mso-wrap-distance-right:9pt;mso-wrap-distance-bottom:0;mso-position-horizontal:absolute;mso-position-horizontal-relative:text;mso-position-vertical:absolute;mso-position-vertical-relative:text;mso-width-percent:0;mso-height-percent:0;mso-width-relative:margin;mso-height-relative:margin;v-text-anchor:top" o:gfxdata="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" filled="f" stroked="f">
                 <v:textbox>
                   <w:txbxContent>
                     <w:p>
@@ -405,22 +403,20 @@
                           <w:szCs w:val="28"/>
                         </w:rPr>
                       </w:pPr>
-                      <w:proofErr w:type="gramStart"/>
                       <w:r>
                         <w:rPr>
                           <w:sz w:val="28"/>
                           <w:szCs w:val="28"/>
                         </w:rPr>
-                        <w:t>Scene x2</w:t>
+                        <w:t>At-Will</w:t>
                       </w:r>
                     </w:p>
                     <w:p>
                       <w:pPr>
                         <w:jc w:val="right"/>
                       </w:pPr>
-                      <w:proofErr w:type="gramStart"/>
-                      <w:r>
-                        <w:t>Status</w:t>
+                      <w:r>
+                        <w:t>Special</w:t>
                       </w:r>
                     </w:p>
                     <w:p>
@@ -434,11 +430,7 @@
                         <w:t>AC</w:t>
                       </w:r>
                       <w:r>
-                        <w:t xml:space="preserve"> </w:t>
-                      </w:r>
-                      <w:proofErr w:type="gramStart"/>
-                      <w:r>
-                        <w:t>6</w:t>
+                        <w:t xml:space="preserve"> 2</w:t>
                       </w:r>
                     </w:p>
                   </w:txbxContent>
@@ -504,24 +496,22 @@
                       <wps:txbx>
                         <w:txbxContent>
                           <w:p>
-                            <w:proofErr w:type="gramStart"/>
                             <w:r>
                               <w:rPr>
                                 <w:b/>
                                 <w:sz w:val="28"/>
                                 <w:szCs w:val="28"/>
                               </w:rPr>
-                              <w:t xml:space="preserve">Supersonic</w:t>
+                              <w:t xml:space="preserve">Confusion</w:t>
                             </w:r>
                             <w:r>
                               <w:br/>
-                              <w:t>Normal</w:t>
-                            </w:r>
-                          </w:p>
-                          <w:p>
-                            <w:proofErr w:type="gramStart"/>
-                            <w:r>
-                              <w:t/>
+                              <w:t>Psychic</w:t>
+                            </w:r>
+                          </w:p>
+                          <w:p>
+                            <w:r>
+                              <w:t>DB 7: 2d6+10+10</w:t>
                             </w:r>
                           </w:p>
                         </w:txbxContent>
@@ -546,28 +536,26 @@
           </mc:Choice>
           <mc:Fallback>
             <w:pict>
-              <v:shape w14:anchorId="613E1FC8" id="Text Box 31" o:spid="_x0000_s1028" type="#_x0000_t202" style="position:absolute;margin-left:462.5pt;margin-top:412.2pt;width:168.15pt;height:61.6pt;rotation:90;z-index:251700224;visibility:visible;mso-wrap-style:square;mso-width-percent:0;mso-height-percent:0;mso-wrap-distance-left:9pt;mso-wrap-distance-top:0;mso-wrap-distance-right:9pt;mso-wrap-distance-bottom:0;mso-position-horizontal:absolute;mso-position-horizontal-relative:text;mso-position-vertical:absolute;mso-position-vertical-relative:text;mso-width-percent:0;mso-height-percent:0;mso-width-relative:margin;mso-height-relative:margin;v-text-anchor:top" o:gfxdata="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" filled="f" stroked="f">
+              <v:shape w14:anchorId="613E1FC8" id="Text Box 31" o:spid="_x0000_s1028" type="#_x0000_t202" style="position:absolute;margin-left:462.5pt;margin-top:412.2pt;width:168.15pt;height:61.6pt;rotation:90;z-index:251700224;visibility:visible;mso-wrap-style:square;mso-width-percent:0;mso-height-percent:0;mso-wrap-distance-left:9pt;mso-wrap-distance-top:0;mso-wrap-distance-right:9pt;mso-wrap-distance-bottom:0;mso-position-horizontal:absolute;mso-position-horizontal-relative:text;mso-position-vertical:absolute;mso-position-vertical-relative:text;mso-width-percent:0;mso-height-percent:0;mso-width-relative:margin;mso-height-relative:margin;v-text-anchor:top" o:gfxdata="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" filled="f" stroked="f">
                 <v:textbox>
                   <w:txbxContent>
                     <w:p>
-                      <w:proofErr w:type="gramStart"/>
                       <w:r>
                         <w:rPr>
                           <w:b/>
                           <w:sz w:val="28"/>
                           <w:szCs w:val="28"/>
                         </w:rPr>
-                        <w:t xml:space="preserve">Supersonic</w:t>
+                        <w:t xml:space="preserve">Confusion</w:t>
                       </w:r>
                       <w:r>
                         <w:br/>
-                        <w:t>Normal</w:t>
-                      </w:r>
-                    </w:p>
-                    <w:p>
-                      <w:proofErr w:type="gramStart"/>
-                      <w:r>
-                        <w:t/>
+                        <w:t>Psychic</w:t>
+                      </w:r>
+                    </w:p>
+                    <w:p>
+                      <w:r>
+                        <w:t>DB 7: 2d6+10+10</w:t>
                       </w:r>
                     </w:p>
                   </w:txbxContent>
@@ -640,20 +628,18 @@
                                 <w:szCs w:val="28"/>
                               </w:rPr>
                             </w:pPr>
-                            <w:proofErr w:type="gramStart"/>
                             <w:r>
                               <w:rPr>
                                 <w:sz w:val="28"/>
                                 <w:szCs w:val="28"/>
                               </w:rPr>
-                              <w:t>Scene</w:t>
+                              <w:t>At-Will</w:t>
                             </w:r>
                           </w:p>
                           <w:p>
                             <w:pPr>
                               <w:jc w:val="right"/>
                             </w:pPr>
-                            <w:proofErr w:type="gramStart"/>
                             <w:r>
                               <w:t>Status</w:t>
                             </w:r>
@@ -669,11 +655,7 @@
                               <w:t>AC</w:t>
                             </w:r>
                             <w:r>
-                              <w:t xml:space="preserve"> </w:t>
-                            </w:r>
-                            <w:proofErr w:type="gramStart"/>
-                            <w:r>
-                              <w:t>10</w:t>
+                              <w:t xml:space="preserve"> 2</w:t>
                             </w:r>
                           </w:p>
                         </w:txbxContent>
@@ -698,7 +680,7 @@
           </mc:Choice>
           <mc:Fallback>
             <w:pict>
-              <v:shape w14:anchorId="5081451C" id="Text Box 29" o:spid="_x0000_s1029" type="#_x0000_t202" style="position:absolute;margin-left:456.7pt;margin-top:238.35pt;width:179.9pt;height:61.6pt;rotation:90;z-index:251696128;visibility:visible;mso-wrap-style:square;mso-width-percent:0;mso-height-percent:0;mso-wrap-distance-left:9pt;mso-wrap-distance-top:0;mso-wrap-distance-right:9pt;mso-wrap-distance-bottom:0;mso-position-horizontal:absolute;mso-position-horizontal-relative:text;mso-position-vertical:absolute;mso-position-vertical-relative:text;mso-width-percent:0;mso-height-percent:0;mso-width-relative:margin;mso-height-relative:margin;v-text-anchor:top" o:gfxdata="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" filled="f" stroked="f">
+              <v:shape w14:anchorId="5081451C" id="Text Box 29" o:spid="_x0000_s1029" type="#_x0000_t202" style="position:absolute;margin-left:456.7pt;margin-top:238.35pt;width:179.9pt;height:61.6pt;rotation:90;z-index:251696128;visibility:visible;mso-wrap-style:square;mso-width-percent:0;mso-height-percent:0;mso-wrap-distance-left:9pt;mso-wrap-distance-top:0;mso-wrap-distance-right:9pt;mso-wrap-distance-bottom:0;mso-position-horizontal:absolute;mso-position-horizontal-relative:text;mso-position-vertical:absolute;mso-position-vertical-relative:text;mso-width-percent:0;mso-height-percent:0;mso-width-relative:margin;mso-height-relative:margin;v-text-anchor:top" o:gfxdata="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" filled="f" stroked="f">
                 <v:textbox>
                   <w:txbxContent>
                     <w:p>
@@ -709,20 +691,18 @@
                           <w:szCs w:val="28"/>
                         </w:rPr>
                       </w:pPr>
-                      <w:proofErr w:type="gramStart"/>
                       <w:r>
                         <w:rPr>
                           <w:sz w:val="28"/>
                           <w:szCs w:val="28"/>
                         </w:rPr>
-                        <w:t>Scene</w:t>
+                        <w:t>At-Will</w:t>
                       </w:r>
                     </w:p>
                     <w:p>
                       <w:pPr>
                         <w:jc w:val="right"/>
                       </w:pPr>
-                      <w:proofErr w:type="gramStart"/>
                       <w:r>
                         <w:t>Status</w:t>
                       </w:r>
@@ -738,11 +718,7 @@
                         <w:t>AC</w:t>
                       </w:r>
                       <w:r>
-                        <w:t xml:space="preserve"> </w:t>
-                      </w:r>
-                      <w:proofErr w:type="gramStart"/>
-                      <w:r>
-                        <w:t>10</w:t>
+                        <w:t xml:space="preserve"> 2</w:t>
                       </w:r>
                     </w:p>
                   </w:txbxContent>
@@ -817,9 +793,8 @@
                             <w:r>
                               <w:t xml:space="preserve">: </w:t>
                             </w:r>
-                            <w:proofErr w:type="gramStart"/>
-                            <w:r>
-                              <w:t>Burst 2, Friendly, Sonic</w:t>
+                            <w:r>
+                              <w:t>Burst 1, Friendly, Sonic, Social</w:t>
                             </w:r>
                           </w:p>
                           <w:p>
@@ -850,48 +825,54 @@
                                 <w:sz w:val="18"/>
                                 <w:szCs w:val="18"/>
                               </w:rPr>
+                              <w:t>: Growl lowers all Legal Targets Attack 1 Combat Stage.</w:t>
+                            </w:r>
+                          </w:p>
+                          <w:p>
+                            <w:pPr>
+                              <w:rPr>
+                                <w:sz w:val="18"/>
+                                <w:szCs w:val="18"/>
+                              </w:rPr>
+                            </w:pPr>
+                          </w:p>
+                          <w:p>
+                            <w:pPr>
+                              <w:rPr>
+                                <w:sz w:val="18"/>
+                                <w:szCs w:val="18"/>
+                              </w:rPr>
+                            </w:pPr>
+                            <w:r>
+                              <w:rPr>
+                                <w:b/>
+                                <w:sz w:val="18"/>
+                                <w:szCs w:val="18"/>
+                              </w:rPr>
+                              <w:t/>
+                            </w:r>
+                            <w:r>
+                              <w:rPr>
+                                <w:b/>
+                                <w:sz w:val="18"/>
+                                <w:szCs w:val="18"/>
+                              </w:rPr>
+                              <w:t>Contest Effects</w:t>
+                            </w:r>
+                            <w:r>
+                              <w:rPr>
+                                <w:sz w:val="18"/>
+                                <w:szCs w:val="18"/>
+                              </w:rPr>
                               <w:t xml:space="preserve">: </w:t>
                             </w:r>
-                            <w:proofErr w:type="gramStart"/>
-                            <w:r>
-                              <w:rPr>
-                                <w:sz w:val="18"/>
-                                <w:szCs w:val="18"/>
-                              </w:rPr>
-                              <w:t>All legal Targets fall Asleep. On a miss, Sing instead causes targets to become Slowed and suffer a -2 penalty to their Evasion until the end of the user’s next turn.</w:t>
-                            </w:r>
-                          </w:p>
-                          <w:p>
-                            <w:pPr>
-                              <w:rPr>
-                                <w:sz w:val="18"/>
-                                <w:szCs w:val="18"/>
-                              </w:rPr>
-                            </w:pPr>
-                          </w:p>
-                          <w:p>
-                            <w:pPr>
-                              <w:rPr>
-                                <w:sz w:val="18"/>
-                                <w:szCs w:val="18"/>
-                              </w:rPr>
-                            </w:pPr>
-                            <w:r>
-                              <w:rPr>
-                                <w:b/>
-                                <w:sz w:val="18"/>
-                                <w:szCs w:val="18"/>
-                              </w:rPr>
-                              <w:t>Contest Effects</w:t>
-                            </w:r>
-                            <w:r>
-                              <w:rPr>
-                                <w:sz w:val="18"/>
-                                <w:szCs w:val="18"/>
-                              </w:rPr>
-                              <w:t xml:space="preserve">: </w:t>
-                            </w:r>
-                            <w:proofErr w:type="gramStart"/>
+                            <w:r>
+                              <w:rPr>
+                                <w:sz w:val="18"/>
+                                <w:szCs w:val="18"/>
+                              </w:rPr>
+                              <w:t/>
+                            </w:r>
                             <w:r>
                               <w:rPr>
                                 <w:sz w:val="18"/>
@@ -916,7 +897,7 @@
           </mc:Choice>
           <mc:Fallback>
             <w:pict>
-              <v:shape w14:anchorId="31151BFF" id="Text Box 30" o:spid="_x0000_s1030" type="#_x0000_t202" style="position:absolute;margin-left:256.55pt;margin-top:103.5pt;width:5in;height:153pt;rotation:90;z-index:251698176;visibility:visible;mso-wrap-style:square;mso-wrap-distance-left:9pt;mso-wrap-distance-top:0;mso-wrap-distance-right:9pt;mso-wrap-distance-bottom:0;mso-position-horizontal:absolute;mso-position-horizontal-relative:text;mso-position-vertical:absolute;mso-position-vertical-relative:text;v-text-anchor:top" o:gfxdata="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" filled="f" stroked="f">
+              <v:shape w14:anchorId="31151BFF" id="Text Box 30" o:spid="_x0000_s1030" type="#_x0000_t202" style="position:absolute;margin-left:256.55pt;margin-top:103.5pt;width:5in;height:153pt;rotation:90;z-index:251698176;visibility:visible;mso-wrap-style:square;mso-wrap-distance-left:9pt;mso-wrap-distance-top:0;mso-wrap-distance-right:9pt;mso-wrap-distance-bottom:0;mso-position-horizontal:absolute;mso-position-horizontal-relative:text;mso-position-vertical:absolute;mso-position-vertical-relative:text;v-text-anchor:top" o:gfxdata="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" filled="f" stroked="f">
                 <v:textbox>
                   <w:txbxContent>
                     <w:p>
@@ -929,9 +910,8 @@
                       <w:r>
                         <w:t xml:space="preserve">: </w:t>
                       </w:r>
-                      <w:proofErr w:type="gramStart"/>
-                      <w:r>
-                        <w:t>Burst 2, Friendly, Sonic</w:t>
+                      <w:r>
+                        <w:t>Burst 1, Friendly, Sonic, Social</w:t>
                       </w:r>
                     </w:p>
                     <w:p>
@@ -962,48 +942,54 @@
                           <w:sz w:val="18"/>
                           <w:szCs w:val="18"/>
                         </w:rPr>
+                        <w:t>: Growl lowers all Legal Targets Attack 1 Combat Stage.</w:t>
+                      </w:r>
+                    </w:p>
+                    <w:p>
+                      <w:pPr>
+                        <w:rPr>
+                          <w:sz w:val="18"/>
+                          <w:szCs w:val="18"/>
+                        </w:rPr>
+                      </w:pPr>
+                    </w:p>
+                    <w:p>
+                      <w:pPr>
+                        <w:rPr>
+                          <w:sz w:val="18"/>
+                          <w:szCs w:val="18"/>
+                        </w:rPr>
+                      </w:pPr>
+                      <w:r>
+                        <w:rPr>
+                          <w:b/>
+                          <w:sz w:val="18"/>
+                          <w:szCs w:val="18"/>
+                        </w:rPr>
+                        <w:t/>
+                      </w:r>
+                      <w:r>
+                        <w:rPr>
+                          <w:b/>
+                          <w:sz w:val="18"/>
+                          <w:szCs w:val="18"/>
+                        </w:rPr>
+                        <w:t>Contest Effects</w:t>
+                      </w:r>
+                      <w:r>
+                        <w:rPr>
+                          <w:sz w:val="18"/>
+                          <w:szCs w:val="18"/>
+                        </w:rPr>
                         <w:t xml:space="preserve">: </w:t>
                       </w:r>
-                      <w:proofErr w:type="gramStart"/>
-                      <w:r>
-                        <w:rPr>
-                          <w:sz w:val="18"/>
-                          <w:szCs w:val="18"/>
-                        </w:rPr>
-                        <w:t>All legal Targets fall Asleep. On a miss, Sing instead causes targets to become Slowed and suffer a -2 penalty to their Evasion until the end of the user’s next turn.</w:t>
-                      </w:r>
-                    </w:p>
-                    <w:p>
-                      <w:pPr>
-                        <w:rPr>
-                          <w:sz w:val="18"/>
-                          <w:szCs w:val="18"/>
-                        </w:rPr>
-                      </w:pPr>
-                    </w:p>
-                    <w:p>
-                      <w:pPr>
-                        <w:rPr>
-                          <w:sz w:val="18"/>
-                          <w:szCs w:val="18"/>
-                        </w:rPr>
-                      </w:pPr>
-                      <w:r>
-                        <w:rPr>
-                          <w:b/>
-                          <w:sz w:val="18"/>
-                          <w:szCs w:val="18"/>
-                        </w:rPr>
-                        <w:t>Contest Effects</w:t>
-                      </w:r>
-                      <w:r>
-                        <w:rPr>
-                          <w:sz w:val="18"/>
-                          <w:szCs w:val="18"/>
-                        </w:rPr>
-                        <w:t xml:space="preserve">: </w:t>
-                      </w:r>
-                      <w:proofErr w:type="gramStart"/>
+                      <w:r>
+                        <w:rPr>
+                          <w:sz w:val="18"/>
+                          <w:szCs w:val="18"/>
+                        </w:rPr>
+                        <w:t/>
+                      </w:r>
                       <w:r>
                         <w:rPr>
                           <w:sz w:val="18"/>
@@ -1075,14 +1061,13 @@
                       <wps:txbx>
                         <w:txbxContent>
                           <w:p>
-                            <w:proofErr w:type="gramStart"/>
                             <w:r>
                               <w:rPr>
                                 <w:b/>
                                 <w:sz w:val="28"/>
                                 <w:szCs w:val="28"/>
                               </w:rPr>
-                              <w:t xml:space="preserve">Sing</w:t>
+                              <w:t xml:space="preserve">Growl</w:t>
                             </w:r>
                             <w:r>
                               <w:br/>
@@ -1090,7 +1075,6 @@
                             </w:r>
                           </w:p>
                           <w:p>
-                            <w:proofErr w:type="gramStart"/>
                             <w:r>
                               <w:t/>
                             </w:r>
@@ -1117,18 +1101,17 @@
           </mc:Choice>
           <mc:Fallback>
             <w:pict>
-              <v:shape w14:anchorId="3FCAD0C2" id="Text Box 28" o:spid="_x0000_s1031" type="#_x0000_t202" style="position:absolute;margin-left:462.45pt;margin-top:53.3pt;width:168.15pt;height:61.6pt;rotation:90;z-index:251694080;visibility:visible;mso-wrap-style:square;mso-width-percent:0;mso-height-percent:0;mso-wrap-distance-left:9pt;mso-wrap-distance-top:0;mso-wrap-distance-right:9pt;mso-wrap-distance-bottom:0;mso-position-horizontal:absolute;mso-position-horizontal-relative:text;mso-position-vertical:absolute;mso-position-vertical-relative:text;mso-width-percent:0;mso-height-percent:0;mso-width-relative:margin;mso-height-relative:margin;v-text-anchor:top" o:gfxdata="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" filled="f" stroked="f">
+              <v:shape w14:anchorId="3FCAD0C2" id="Text Box 28" o:spid="_x0000_s1031" type="#_x0000_t202" style="position:absolute;margin-left:462.45pt;margin-top:53.3pt;width:168.15pt;height:61.6pt;rotation:90;z-index:251694080;visibility:visible;mso-wrap-style:square;mso-width-percent:0;mso-height-percent:0;mso-wrap-distance-left:9pt;mso-wrap-distance-top:0;mso-wrap-distance-right:9pt;mso-wrap-distance-bottom:0;mso-position-horizontal:absolute;mso-position-horizontal-relative:text;mso-position-vertical:absolute;mso-position-vertical-relative:text;mso-width-percent:0;mso-height-percent:0;mso-width-relative:margin;mso-height-relative:margin;v-text-anchor:top" o:gfxdata="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" filled="f" stroked="f">
                 <v:textbox>
                   <w:txbxContent>
                     <w:p>
-                      <w:proofErr w:type="gramStart"/>
                       <w:r>
                         <w:rPr>
                           <w:b/>
                           <w:sz w:val="28"/>
                           <w:szCs w:val="28"/>
                         </w:rPr>
-                        <w:t xml:space="preserve">Sing</w:t>
+                        <w:t xml:space="preserve">Growl</w:t>
                       </w:r>
                       <w:r>
                         <w:br/>
@@ -1136,7 +1119,6 @@
                       </w:r>
                     </w:p>
                     <w:p>
-                      <w:proofErr w:type="gramStart"/>
                       <w:r>
                         <w:t/>
                       </w:r>
@@ -1213,9 +1195,8 @@
                             <w:r>
                               <w:t xml:space="preserve">: </w:t>
                             </w:r>
-                            <w:proofErr w:type="gramStart"/>
-                            <w:r>
-                              <w:t>Self, Illusion, Coat</w:t>
+                            <w:r>
+                              <w:t>Hazard</w:t>
                             </w:r>
                           </w:p>
                           <w:p>
@@ -1246,54 +1227,60 @@
                                 <w:sz w:val="18"/>
                                 <w:szCs w:val="18"/>
                               </w:rPr>
+                              <w:t>: The user creates a Barrier of psychic energy. The user places up to 4 segments of Barrier; each segment must be continuous with another segment, and at least one must be adjacent to the user. These barriers count as blocking terrain and last until the end of the encounter or until they are destroyed. Each Barrier segment is 2 meters tall, 1 meter wide, and 2 centimeters thick. Each segment has 20 Hit Points, 15 Damage Reduction, and takes damage as if it was Psychic Typed.</w:t>
+                            </w:r>
+                          </w:p>
+                          <w:p>
+                            <w:pPr>
+                              <w:rPr>
+                                <w:sz w:val="18"/>
+                                <w:szCs w:val="18"/>
+                              </w:rPr>
+                            </w:pPr>
+                          </w:p>
+                          <w:p>
+                            <w:pPr>
+                              <w:rPr>
+                                <w:sz w:val="18"/>
+                                <w:szCs w:val="18"/>
+                              </w:rPr>
+                            </w:pPr>
+                            <w:r>
+                              <w:rPr>
+                                <w:b/>
+                                <w:sz w:val="18"/>
+                                <w:szCs w:val="18"/>
+                              </w:rPr>
+                              <w:t/>
+                            </w:r>
+                            <w:r>
+                              <w:rPr>
+                                <w:b/>
+                                <w:sz w:val="18"/>
+                                <w:szCs w:val="18"/>
+                              </w:rPr>
+                              <w:t>Contest Effects</w:t>
+                            </w:r>
+                            <w:r>
+                              <w:rPr>
+                                <w:sz w:val="18"/>
+                                <w:szCs w:val="18"/>
+                              </w:rPr>
                               <w:t xml:space="preserve">: </w:t>
                             </w:r>
-                            <w:proofErr w:type="gramStart"/>
-                            <w:r>
-                              <w:rPr>
-                                <w:sz w:val="18"/>
-                                <w:szCs w:val="18"/>
-                              </w:rPr>
-                              <w:t>The user gains 3 activations of Double Team. The user may either activate Double Team when being targeted by an attack to increase their Evasion by +2 against that attack; or when making an attack to increase their Accuracy by +2 for that attack.</w:t>
-                            </w:r>
-                          </w:p>
-                          <w:p>
-                            <w:pPr>
-                              <w:rPr>
-                                <w:sz w:val="18"/>
-                                <w:szCs w:val="18"/>
-                              </w:rPr>
-                            </w:pPr>
-                          </w:p>
-                          <w:p>
-                            <w:pPr>
-                              <w:rPr>
-                                <w:sz w:val="18"/>
-                                <w:szCs w:val="18"/>
-                              </w:rPr>
-                            </w:pPr>
-                            <w:r>
-                              <w:rPr>
-                                <w:b/>
-                                <w:sz w:val="18"/>
-                                <w:szCs w:val="18"/>
-                              </w:rPr>
-                              <w:t>Contest Effects</w:t>
-                            </w:r>
-                            <w:r>
-                              <w:rPr>
-                                <w:sz w:val="18"/>
-                                <w:szCs w:val="18"/>
-                              </w:rPr>
-                              <w:t xml:space="preserve">: </w:t>
-                            </w:r>
-                            <w:proofErr w:type="gramStart"/>
-                            <w:r>
-                              <w:rPr>
-                                <w:sz w:val="18"/>
-                                <w:szCs w:val="18"/>
-                              </w:rPr>
-                              <w:t>Cool - Reliable</w:t>
+                            <w:r>
+                              <w:rPr>
+                                <w:sz w:val="18"/>
+                                <w:szCs w:val="18"/>
+                              </w:rPr>
+                              <w:t/>
+                            </w:r>
+                            <w:r>
+                              <w:rPr>
+                                <w:sz w:val="18"/>
+                                <w:szCs w:val="18"/>
+                              </w:rPr>
+                              <w:t>Cool - Sabotage</w:t>
                             </w:r>
                           </w:p>
                         </w:txbxContent>
@@ -1312,7 +1299,7 @@
           </mc:Choice>
           <mc:Fallback>
             <w:pict>
-              <v:shape w14:anchorId="5F8406E6" id="Text Box 27" o:spid="_x0000_s1032" type="#_x0000_t202" style="position:absolute;margin-left:.15pt;margin-top:494.1pt;width:5in;height:153pt;z-index:251692032;visibility:visible;mso-wrap-style:square;mso-wrap-distance-left:9pt;mso-wrap-distance-top:0;mso-wrap-distance-right:9pt;mso-wrap-distance-bottom:0;mso-position-horizontal:absolute;mso-position-horizontal-relative:text;mso-position-vertical:absolute;mso-position-vertical-relative:text;v-text-anchor:top" o:gfxdata="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" filled="f" stroked="f">
+              <v:shape w14:anchorId="5F8406E6" id="Text Box 27" o:spid="_x0000_s1032" type="#_x0000_t202" style="position:absolute;margin-left:.15pt;margin-top:494.1pt;width:5in;height:153pt;z-index:251692032;visibility:visible;mso-wrap-style:square;mso-wrap-distance-left:9pt;mso-wrap-distance-top:0;mso-wrap-distance-right:9pt;mso-wrap-distance-bottom:0;mso-position-horizontal:absolute;mso-position-horizontal-relative:text;mso-position-vertical:absolute;mso-position-vertical-relative:text;v-text-anchor:top" o:gfxdata="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" filled="f" stroked="f">
                 <v:textbox>
                   <w:txbxContent>
                     <w:p>
@@ -1325,9 +1312,8 @@
                       <w:r>
                         <w:t xml:space="preserve">: </w:t>
                       </w:r>
-                      <w:proofErr w:type="gramStart"/>
-                      <w:r>
-                        <w:t>Self, Illusion, Coat</w:t>
+                      <w:r>
+                        <w:t>Hazard</w:t>
                       </w:r>
                     </w:p>
                     <w:p>
@@ -1358,54 +1344,60 @@
                           <w:sz w:val="18"/>
                           <w:szCs w:val="18"/>
                         </w:rPr>
+                        <w:t>: The user creates a Barrier of psychic energy. The user places up to 4 segments of Barrier; each segment must be continuous with another segment, and at least one must be adjacent to the user. These barriers count as blocking terrain and last until the end of the encounter or until they are destroyed. Each Barrier segment is 2 meters tall, 1 meter wide, and 2 centimeters thick. Each segment has 20 Hit Points, 15 Damage Reduction, and takes damage as if it was Psychic Typed.</w:t>
+                      </w:r>
+                    </w:p>
+                    <w:p>
+                      <w:pPr>
+                        <w:rPr>
+                          <w:sz w:val="18"/>
+                          <w:szCs w:val="18"/>
+                        </w:rPr>
+                      </w:pPr>
+                    </w:p>
+                    <w:p>
+                      <w:pPr>
+                        <w:rPr>
+                          <w:sz w:val="18"/>
+                          <w:szCs w:val="18"/>
+                        </w:rPr>
+                      </w:pPr>
+                      <w:r>
+                        <w:rPr>
+                          <w:b/>
+                          <w:sz w:val="18"/>
+                          <w:szCs w:val="18"/>
+                        </w:rPr>
+                        <w:t/>
+                      </w:r>
+                      <w:r>
+                        <w:rPr>
+                          <w:b/>
+                          <w:sz w:val="18"/>
+                          <w:szCs w:val="18"/>
+                        </w:rPr>
+                        <w:t>Contest Effects</w:t>
+                      </w:r>
+                      <w:r>
+                        <w:rPr>
+                          <w:sz w:val="18"/>
+                          <w:szCs w:val="18"/>
+                        </w:rPr>
                         <w:t xml:space="preserve">: </w:t>
                       </w:r>
-                      <w:proofErr w:type="gramStart"/>
-                      <w:r>
-                        <w:rPr>
-                          <w:sz w:val="18"/>
-                          <w:szCs w:val="18"/>
-                        </w:rPr>
-                        <w:t>The user gains 3 activations of Double Team. The user may either activate Double Team when being targeted by an attack to increase their Evasion by +2 against that attack; or when making an attack to increase their Accuracy by +2 for that attack.</w:t>
-                      </w:r>
-                    </w:p>
-                    <w:p>
-                      <w:pPr>
-                        <w:rPr>
-                          <w:sz w:val="18"/>
-                          <w:szCs w:val="18"/>
-                        </w:rPr>
-                      </w:pPr>
-                    </w:p>
-                    <w:p>
-                      <w:pPr>
-                        <w:rPr>
-                          <w:sz w:val="18"/>
-                          <w:szCs w:val="18"/>
-                        </w:rPr>
-                      </w:pPr>
-                      <w:r>
-                        <w:rPr>
-                          <w:b/>
-                          <w:sz w:val="18"/>
-                          <w:szCs w:val="18"/>
-                        </w:rPr>
-                        <w:t>Contest Effects</w:t>
-                      </w:r>
-                      <w:r>
-                        <w:rPr>
-                          <w:sz w:val="18"/>
-                          <w:szCs w:val="18"/>
-                        </w:rPr>
-                        <w:t xml:space="preserve">: </w:t>
-                      </w:r>
-                      <w:proofErr w:type="gramStart"/>
-                      <w:r>
-                        <w:rPr>
-                          <w:sz w:val="18"/>
-                          <w:szCs w:val="18"/>
-                        </w:rPr>
-                        <w:t>Cool - Reliable</w:t>
+                      <w:r>
+                        <w:rPr>
+                          <w:sz w:val="18"/>
+                          <w:szCs w:val="18"/>
+                        </w:rPr>
+                        <w:t/>
+                      </w:r>
+                      <w:r>
+                        <w:rPr>
+                          <w:sz w:val="18"/>
+                          <w:szCs w:val="18"/>
+                        </w:rPr>
+                        <w:t>Cool - Sabotage</w:t>
                       </w:r>
                     </w:p>
                   </w:txbxContent>
@@ -1478,20 +1470,18 @@
                                 <w:szCs w:val="28"/>
                               </w:rPr>
                             </w:pPr>
-                            <w:proofErr w:type="gramStart"/>
                             <w:r>
                               <w:rPr>
                                 <w:sz w:val="28"/>
                                 <w:szCs w:val="28"/>
                               </w:rPr>
-                              <w:t>Scene</w:t>
+                              <w:t>Scene x2</w:t>
                             </w:r>
                           </w:p>
                           <w:p>
                             <w:pPr>
                               <w:jc w:val="right"/>
                             </w:pPr>
-                            <w:proofErr w:type="gramStart"/>
                             <w:r>
                               <w:t>Status</w:t>
                             </w:r>
@@ -1507,11 +1497,7 @@
                               <w:t>AC</w:t>
                             </w:r>
                             <w:r>
-                              <w:t xml:space="preserve"> </w:t>
-                            </w:r>
-                            <w:proofErr w:type="gramStart"/>
-                            <w:r>
-                              <w:t>None</w:t>
+                              <w:t xml:space="preserve"> None</w:t>
                             </w:r>
                           </w:p>
                         </w:txbxContent>
@@ -1536,7 +1522,7 @@
           </mc:Choice>
           <mc:Fallback>
             <w:pict>
-              <v:shape w14:anchorId="75179AFD" id="Text Box 26" o:spid="_x0000_s1033" type="#_x0000_t202" style="position:absolute;margin-left:179.75pt;margin-top:430.75pt;width:179.9pt;height:61.6pt;z-index:251689984;visibility:visible;mso-wrap-style:square;mso-width-percent:0;mso-height-percent:0;mso-wrap-distance-left:9pt;mso-wrap-distance-top:0;mso-wrap-distance-right:9pt;mso-wrap-distance-bottom:0;mso-position-horizontal:absolute;mso-position-horizontal-relative:text;mso-position-vertical:absolute;mso-position-vertical-relative:text;mso-width-percent:0;mso-height-percent:0;mso-width-relative:margin;mso-height-relative:margin;v-text-anchor:top" o:gfxdata="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" filled="f" stroked="f">
+              <v:shape w14:anchorId="75179AFD" id="Text Box 26" o:spid="_x0000_s1033" type="#_x0000_t202" style="position:absolute;margin-left:179.75pt;margin-top:430.75pt;width:179.9pt;height:61.6pt;z-index:251689984;visibility:visible;mso-wrap-style:square;mso-width-percent:0;mso-height-percent:0;mso-wrap-distance-left:9pt;mso-wrap-distance-top:0;mso-wrap-distance-right:9pt;mso-wrap-distance-bottom:0;mso-position-horizontal:absolute;mso-position-horizontal-relative:text;mso-position-vertical:absolute;mso-position-vertical-relative:text;mso-width-percent:0;mso-height-percent:0;mso-width-relative:margin;mso-height-relative:margin;v-text-anchor:top" o:gfxdata="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" filled="f" stroked="f">
                 <v:textbox>
                   <w:txbxContent>
                     <w:p>
@@ -1547,20 +1533,18 @@
                           <w:szCs w:val="28"/>
                         </w:rPr>
                       </w:pPr>
-                      <w:proofErr w:type="gramStart"/>
                       <w:r>
                         <w:rPr>
                           <w:sz w:val="28"/>
                           <w:szCs w:val="28"/>
                         </w:rPr>
-                        <w:t>Scene</w:t>
+                        <w:t>Scene x2</w:t>
                       </w:r>
                     </w:p>
                     <w:p>
                       <w:pPr>
                         <w:jc w:val="right"/>
                       </w:pPr>
-                      <w:proofErr w:type="gramStart"/>
                       <w:r>
                         <w:t>Status</w:t>
                       </w:r>
@@ -1576,11 +1560,7 @@
                         <w:t>AC</w:t>
                       </w:r>
                       <w:r>
-                        <w:t xml:space="preserve"> </w:t>
-                      </w:r>
-                      <w:proofErr w:type="gramStart"/>
-                      <w:r>
-                        <w:t>None</w:t>
+                        <w:t xml:space="preserve"> None</w:t>
                       </w:r>
                     </w:p>
                   </w:txbxContent>
@@ -1646,22 +1626,20 @@
                       <wps:txbx>
                         <w:txbxContent>
                           <w:p>
-                            <w:proofErr w:type="gramStart"/>
                             <w:r>
                               <w:rPr>
                                 <w:b/>
                                 <w:sz w:val="28"/>
                                 <w:szCs w:val="28"/>
                               </w:rPr>
-                              <w:t xml:space="preserve">Double Team</w:t>
+                              <w:t xml:space="preserve">Barrier</w:t>
                             </w:r>
                             <w:r>
                               <w:br/>
-                              <w:t>Normal</w:t>
-                            </w:r>
-                          </w:p>
-                          <w:p>
-                            <w:proofErr w:type="gramStart"/>
+                              <w:t>Psychic</w:t>
+                            </w:r>
+                          </w:p>
+                          <w:p>
                             <w:r>
                               <w:t/>
                             </w:r>
@@ -1688,26 +1666,24 @@
           </mc:Choice>
           <mc:Fallback>
             <w:pict>
-              <v:shape w14:anchorId="25940589" id="Text Box 25" o:spid="_x0000_s1034" type="#_x0000_t202" style="position:absolute;margin-left:.15pt;margin-top:430.75pt;width:168.15pt;height:61.4pt;z-index:251687936;visibility:visible;mso-wrap-style:square;mso-width-percent:0;mso-height-percent:0;mso-wrap-distance-left:9pt;mso-wrap-distance-top:0;mso-wrap-distance-right:9pt;mso-wrap-distance-bottom:0;mso-position-horizontal:absolute;mso-position-horizontal-relative:text;mso-position-vertical:absolute;mso-position-vertical-relative:text;mso-width-percent:0;mso-height-percent:0;mso-width-relative:margin;mso-height-relative:margin;v-text-anchor:top" o:gfxdata="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" filled="f" stroked="f">
+              <v:shape w14:anchorId="25940589" id="Text Box 25" o:spid="_x0000_s1034" type="#_x0000_t202" style="position:absolute;margin-left:.15pt;margin-top:430.75pt;width:168.15pt;height:61.4pt;z-index:251687936;visibility:visible;mso-wrap-style:square;mso-width-percent:0;mso-height-percent:0;mso-wrap-distance-left:9pt;mso-wrap-distance-top:0;mso-wrap-distance-right:9pt;mso-wrap-distance-bottom:0;mso-position-horizontal:absolute;mso-position-horizontal-relative:text;mso-position-vertical:absolute;mso-position-vertical-relative:text;mso-width-percent:0;mso-height-percent:0;mso-width-relative:margin;mso-height-relative:margin;v-text-anchor:top" o:gfxdata="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" filled="f" stroked="f">
                 <v:textbox>
                   <w:txbxContent>
                     <w:p>
-                      <w:proofErr w:type="gramStart"/>
                       <w:r>
                         <w:rPr>
                           <w:b/>
                           <w:sz w:val="28"/>
                           <w:szCs w:val="28"/>
                         </w:rPr>
-                        <w:t xml:space="preserve">Double Team</w:t>
+                        <w:t xml:space="preserve">Barrier</w:t>
                       </w:r>
                       <w:r>
                         <w:br/>
-                        <w:t>Normal</w:t>
-                      </w:r>
-                    </w:p>
-                    <w:p>
-                      <w:proofErr w:type="gramStart"/>
+                        <w:t>Psychic</w:t>
+                      </w:r>
+                    </w:p>
+                    <w:p>
                       <w:r>
                         <w:t/>
                       </w:r>
@@ -1782,22 +1758,20 @@
                                 <w:szCs w:val="28"/>
                               </w:rPr>
                             </w:pPr>
-                            <w:proofErr w:type="gramStart"/>
                             <w:r>
                               <w:rPr>
                                 <w:sz w:val="28"/>
                                 <w:szCs w:val="28"/>
                               </w:rPr>
-                              <w:t>At-Will</w:t>
+                              <w:t>Scene</w:t>
                             </w:r>
                           </w:p>
                           <w:p>
                             <w:pPr>
                               <w:jc w:val="right"/>
                             </w:pPr>
-                            <w:proofErr w:type="gramStart"/>
-                            <w:r>
-                              <w:t>Special</w:t>
+                            <w:r>
+                              <w:t>Status</w:t>
                             </w:r>
                           </w:p>
                           <w:p>
@@ -1811,11 +1785,7 @@
                               <w:t>AC</w:t>
                             </w:r>
                             <w:r>
-                              <w:t xml:space="preserve"> </w:t>
-                            </w:r>
-                            <w:proofErr w:type="gramStart"/>
-                            <w:r>
-                              <w:t>2</w:t>
+                              <w:t xml:space="preserve"> None</w:t>
                             </w:r>
                           </w:p>
                         </w:txbxContent>
@@ -1840,7 +1810,7 @@
           </mc:Choice>
           <mc:Fallback>
             <w:pict>
-              <v:shape w14:anchorId="47CBC0CB" id="Text Box 24" o:spid="_x0000_s1035" type="#_x0000_t202" style="position:absolute;margin-left:179.85pt;margin-top:215.1pt;width:179.9pt;height:61.6pt;z-index:251685888;visibility:visible;mso-wrap-style:square;mso-width-percent:0;mso-height-percent:0;mso-wrap-distance-left:9pt;mso-wrap-distance-top:0;mso-wrap-distance-right:9pt;mso-wrap-distance-bottom:0;mso-position-horizontal:absolute;mso-position-horizontal-relative:text;mso-position-vertical:absolute;mso-position-vertical-relative:text;mso-width-percent:0;mso-height-percent:0;mso-width-relative:margin;mso-height-relative:margin;v-text-anchor:top" o:gfxdata="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" filled="f" stroked="f">
+              <v:shape w14:anchorId="47CBC0CB" id="Text Box 24" o:spid="_x0000_s1035" type="#_x0000_t202" style="position:absolute;margin-left:179.85pt;margin-top:215.1pt;width:179.9pt;height:61.6pt;z-index:251685888;visibility:visible;mso-wrap-style:square;mso-width-percent:0;mso-height-percent:0;mso-wrap-distance-left:9pt;mso-wrap-distance-top:0;mso-wrap-distance-right:9pt;mso-wrap-distance-bottom:0;mso-position-horizontal:absolute;mso-position-horizontal-relative:text;mso-position-vertical:absolute;mso-position-vertical-relative:text;mso-width-percent:0;mso-height-percent:0;mso-width-relative:margin;mso-height-relative:margin;v-text-anchor:top" o:gfxdata="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" filled="f" stroked="f">
                 <v:textbox>
                   <w:txbxContent>
                     <w:p>
@@ -1851,22 +1821,20 @@
                           <w:szCs w:val="28"/>
                         </w:rPr>
                       </w:pPr>
-                      <w:proofErr w:type="gramStart"/>
                       <w:r>
                         <w:rPr>
                           <w:sz w:val="28"/>
                           <w:szCs w:val="28"/>
                         </w:rPr>
-                        <w:t>At-Will</w:t>
+                        <w:t>Scene</w:t>
                       </w:r>
                     </w:p>
                     <w:p>
                       <w:pPr>
                         <w:jc w:val="right"/>
                       </w:pPr>
-                      <w:proofErr w:type="gramStart"/>
-                      <w:r>
-                        <w:t>Special</w:t>
+                      <w:r>
+                        <w:t>Status</w:t>
                       </w:r>
                     </w:p>
                     <w:p>
@@ -1880,11 +1848,7 @@
                         <w:t>AC</w:t>
                       </w:r>
                       <w:r>
-                        <w:t xml:space="preserve"> </w:t>
-                      </w:r>
-                      <w:proofErr w:type="gramStart"/>
-                      <w:r>
-                        <w:t>2</w:t>
+                        <w:t xml:space="preserve"> None</w:t>
                       </w:r>
                     </w:p>
                   </w:txbxContent>
@@ -1950,14 +1914,13 @@
                       <wps:txbx>
                         <w:txbxContent>
                           <w:p>
-                            <w:proofErr w:type="gramStart"/>
                             <w:r>
                               <w:rPr>
                                 <w:b/>
                                 <w:sz w:val="28"/>
                                 <w:szCs w:val="28"/>
                               </w:rPr>
-                              <w:t xml:space="preserve">Confusion</w:t>
+                              <w:t xml:space="preserve">Kinesis</w:t>
                             </w:r>
                             <w:r>
                               <w:br/>
@@ -1965,9 +1928,8 @@
                             </w:r>
                           </w:p>
                           <w:p>
-                            <w:proofErr w:type="gramStart"/>
-                            <w:r>
-                              <w:t>DB 7: 2d6+10+10</w:t>
+                            <w:r>
+                              <w:t/>
                             </w:r>
                           </w:p>
                         </w:txbxContent>
@@ -1992,18 +1954,17 @@
           </mc:Choice>
           <mc:Fallback>
             <w:pict>
-              <v:shape w14:anchorId="412BE98E" id="Text Box 23" o:spid="_x0000_s1036" type="#_x0000_t202" style="position:absolute;margin-left:.35pt;margin-top:214.85pt;width:168.15pt;height:61.4pt;z-index:251683840;visibility:visible;mso-wrap-style:square;mso-width-percent:0;mso-height-percent:0;mso-wrap-distance-left:9pt;mso-wrap-distance-top:0;mso-wrap-distance-right:9pt;mso-wrap-distance-bottom:0;mso-position-horizontal:absolute;mso-position-horizontal-relative:text;mso-position-vertical:absolute;mso-position-vertical-relative:text;mso-width-percent:0;mso-height-percent:0;mso-width-relative:margin;mso-height-relative:margin;v-text-anchor:top" o:gfxdata="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" filled="f" stroked="f">
+              <v:shape w14:anchorId="412BE98E" id="Text Box 23" o:spid="_x0000_s1036" type="#_x0000_t202" style="position:absolute;margin-left:.35pt;margin-top:214.85pt;width:168.15pt;height:61.4pt;z-index:251683840;visibility:visible;mso-wrap-style:square;mso-width-percent:0;mso-height-percent:0;mso-wrap-distance-left:9pt;mso-wrap-distance-top:0;mso-wrap-distance-right:9pt;mso-wrap-distance-bottom:0;mso-position-horizontal:absolute;mso-position-horizontal-relative:text;mso-position-vertical:absolute;mso-position-vertical-relative:text;mso-width-percent:0;mso-height-percent:0;mso-width-relative:margin;mso-height-relative:margin;v-text-anchor:top" o:gfxdata="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" filled="f" stroked="f">
                 <v:textbox>
                   <w:txbxContent>
                     <w:p>
-                      <w:proofErr w:type="gramStart"/>
                       <w:r>
                         <w:rPr>
                           <w:b/>
                           <w:sz w:val="28"/>
                           <w:szCs w:val="28"/>
                         </w:rPr>
-                        <w:t xml:space="preserve">Confusion</w:t>
+                        <w:t xml:space="preserve">Kinesis</w:t>
                       </w:r>
                       <w:r>
                         <w:br/>
@@ -2011,9 +1972,8 @@
                       </w:r>
                     </w:p>
                     <w:p>
-                      <w:proofErr w:type="gramStart"/>
-                      <w:r>
-                        <w:t>DB 7: 2d6+10+10</w:t>
+                      <w:r>
+                        <w:t/>
                       </w:r>
                     </w:p>
                   </w:txbxContent>
@@ -2083,14 +2043,22 @@
                               <w:rPr>
                                 <w:b/>
                               </w:rPr>
+                              <w:t xml:space="preserve"/>
+                            </w:r>
+                            <w:r>
+                              <w:rPr>
+                                <w:b/>
+                              </w:rPr>
                               <w:t>Range</w:t>
                             </w:r>
                             <w:r>
                               <w:t xml:space="preserve">: </w:t>
                             </w:r>
-                            <w:proofErr w:type="gramStart"/>
-                            <w:r>
-                              <w:t>6, 1 Target</w:t>
+                            <w:r>
+                              <w:t/>
+                            </w:r>
+                            <w:r>
+                              <w:t>6, 1 Target, Trigger, Interrupt</w:t>
                             </w:r>
                           </w:p>
                           <w:p>
@@ -2121,54 +2089,60 @@
                                 <w:sz w:val="18"/>
                                 <w:szCs w:val="18"/>
                               </w:rPr>
+                              <w:t>: If the user or an Ally within 6 meters is about to be hit by an attack, the user may use Kinesis as an interrupt. The triggering Accuracy Roll receives a -4 penalty. This may cause Moves to miss.</w:t>
+                            </w:r>
+                          </w:p>
+                          <w:p>
+                            <w:pPr>
+                              <w:rPr>
+                                <w:sz w:val="18"/>
+                                <w:szCs w:val="18"/>
+                              </w:rPr>
+                            </w:pPr>
+                          </w:p>
+                          <w:p>
+                            <w:pPr>
+                              <w:rPr>
+                                <w:sz w:val="18"/>
+                                <w:szCs w:val="18"/>
+                              </w:rPr>
+                            </w:pPr>
+                            <w:r>
+                              <w:rPr>
+                                <w:b/>
+                                <w:sz w:val="18"/>
+                                <w:szCs w:val="18"/>
+                              </w:rPr>
+                              <w:t/>
+                            </w:r>
+                            <w:r>
+                              <w:rPr>
+                                <w:b/>
+                                <w:sz w:val="18"/>
+                                <w:szCs w:val="18"/>
+                              </w:rPr>
+                              <w:t>Contest Effects</w:t>
+                            </w:r>
+                            <w:r>
+                              <w:rPr>
+                                <w:sz w:val="18"/>
+                                <w:szCs w:val="18"/>
+                              </w:rPr>
                               <w:t xml:space="preserve">: </w:t>
                             </w:r>
-                            <w:proofErr w:type="gramStart"/>
-                            <w:r>
-                              <w:rPr>
-                                <w:sz w:val="18"/>
-                                <w:szCs w:val="18"/>
-                              </w:rPr>
-                              <w:t>Confusion Confuses the target on 19+.</w:t>
-                            </w:r>
-                          </w:p>
-                          <w:p>
-                            <w:pPr>
-                              <w:rPr>
-                                <w:sz w:val="18"/>
-                                <w:szCs w:val="18"/>
-                              </w:rPr>
-                            </w:pPr>
-                          </w:p>
-                          <w:p>
-                            <w:pPr>
-                              <w:rPr>
-                                <w:sz w:val="18"/>
-                                <w:szCs w:val="18"/>
-                              </w:rPr>
-                            </w:pPr>
-                            <w:r>
-                              <w:rPr>
-                                <w:b/>
-                                <w:sz w:val="18"/>
-                                <w:szCs w:val="18"/>
-                              </w:rPr>
-                              <w:t>Contest Effects</w:t>
-                            </w:r>
-                            <w:r>
-                              <w:rPr>
-                                <w:sz w:val="18"/>
-                                <w:szCs w:val="18"/>
-                              </w:rPr>
-                              <w:t xml:space="preserve">: </w:t>
-                            </w:r>
-                            <w:proofErr w:type="gramStart"/>
-                            <w:r>
-                              <w:rPr>
-                                <w:sz w:val="18"/>
-                                <w:szCs w:val="18"/>
-                              </w:rPr>
-                              <w:t>Smart - Steady Performance</w:t>
+                            <w:r>
+                              <w:rPr>
+                                <w:sz w:val="18"/>
+                                <w:szCs w:val="18"/>
+                              </w:rPr>
+                              <w:t/>
+                            </w:r>
+                            <w:r>
+                              <w:rPr>
+                                <w:sz w:val="18"/>
+                                <w:szCs w:val="18"/>
+                              </w:rPr>
+                              <w:t>Smart - Get Ready!</w:t>
                             </w:r>
                           </w:p>
                         </w:txbxContent>
@@ -2187,7 +2161,7 @@
           </mc:Choice>
           <mc:Fallback>
             <w:pict>
-              <v:shape w14:anchorId="1146EC82" id="Text Box 22" o:spid="_x0000_s1037" type="#_x0000_t202" style="position:absolute;margin-left:-.25pt;margin-top:277.7pt;width:5in;height:153pt;z-index:251681792;visibility:visible;mso-wrap-style:square;mso-wrap-distance-left:9pt;mso-wrap-distance-top:0;mso-wrap-distance-right:9pt;mso-wrap-distance-bottom:0;mso-position-horizontal:absolute;mso-position-horizontal-relative:text;mso-position-vertical:absolute;mso-position-vertical-relative:text;v-text-anchor:top" o:gfxdata="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" filled="f" stroked="f">
+              <v:shape w14:anchorId="1146EC82" id="Text Box 22" o:spid="_x0000_s1037" type="#_x0000_t202" style="position:absolute;margin-left:-.25pt;margin-top:277.7pt;width:5in;height:153pt;z-index:251681792;visibility:visible;mso-wrap-style:square;mso-wrap-distance-left:9pt;mso-wrap-distance-top:0;mso-wrap-distance-right:9pt;mso-wrap-distance-bottom:0;mso-position-horizontal:absolute;mso-position-horizontal-relative:text;mso-position-vertical:absolute;mso-position-vertical-relative:text;v-text-anchor:top" o:gfxdata="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" filled="f" stroked="f">
                 <v:textbox>
                   <w:txbxContent>
                     <w:p>
@@ -2195,14 +2169,22 @@
                         <w:rPr>
                           <w:b/>
                         </w:rPr>
+                        <w:t xml:space="preserve"/>
+                      </w:r>
+                      <w:r>
+                        <w:rPr>
+                          <w:b/>
+                        </w:rPr>
                         <w:t>Range</w:t>
                       </w:r>
                       <w:r>
                         <w:t xml:space="preserve">: </w:t>
                       </w:r>
-                      <w:proofErr w:type="gramStart"/>
-                      <w:r>
-                        <w:t>6, 1 Target</w:t>
+                      <w:r>
+                        <w:t/>
+                      </w:r>
+                      <w:r>
+                        <w:t>6, 1 Target, Trigger, Interrupt</w:t>
                       </w:r>
                     </w:p>
                     <w:p>
@@ -2233,54 +2215,60 @@
                           <w:sz w:val="18"/>
                           <w:szCs w:val="18"/>
                         </w:rPr>
+                        <w:t>: If the user or an Ally within 6 meters is about to be hit by an attack, the user may use Kinesis as an interrupt. The triggering Accuracy Roll receives a -4 penalty. This may cause Moves to miss.</w:t>
+                      </w:r>
+                    </w:p>
+                    <w:p>
+                      <w:pPr>
+                        <w:rPr>
+                          <w:sz w:val="18"/>
+                          <w:szCs w:val="18"/>
+                        </w:rPr>
+                      </w:pPr>
+                    </w:p>
+                    <w:p>
+                      <w:pPr>
+                        <w:rPr>
+                          <w:sz w:val="18"/>
+                          <w:szCs w:val="18"/>
+                        </w:rPr>
+                      </w:pPr>
+                      <w:r>
+                        <w:rPr>
+                          <w:b/>
+                          <w:sz w:val="18"/>
+                          <w:szCs w:val="18"/>
+                        </w:rPr>
+                        <w:t/>
+                      </w:r>
+                      <w:r>
+                        <w:rPr>
+                          <w:b/>
+                          <w:sz w:val="18"/>
+                          <w:szCs w:val="18"/>
+                        </w:rPr>
+                        <w:t>Contest Effects</w:t>
+                      </w:r>
+                      <w:r>
+                        <w:rPr>
+                          <w:sz w:val="18"/>
+                          <w:szCs w:val="18"/>
+                        </w:rPr>
                         <w:t xml:space="preserve">: </w:t>
                       </w:r>
-                      <w:proofErr w:type="gramStart"/>
-                      <w:r>
-                        <w:rPr>
-                          <w:sz w:val="18"/>
-                          <w:szCs w:val="18"/>
-                        </w:rPr>
-                        <w:t>Confusion Confuses the target on 19+.</w:t>
-                      </w:r>
-                    </w:p>
-                    <w:p>
-                      <w:pPr>
-                        <w:rPr>
-                          <w:sz w:val="18"/>
-                          <w:szCs w:val="18"/>
-                        </w:rPr>
-                      </w:pPr>
-                    </w:p>
-                    <w:p>
-                      <w:pPr>
-                        <w:rPr>
-                          <w:sz w:val="18"/>
-                          <w:szCs w:val="18"/>
-                        </w:rPr>
-                      </w:pPr>
-                      <w:r>
-                        <w:rPr>
-                          <w:b/>
-                          <w:sz w:val="18"/>
-                          <w:szCs w:val="18"/>
-                        </w:rPr>
-                        <w:t>Contest Effects</w:t>
-                      </w:r>
-                      <w:r>
-                        <w:rPr>
-                          <w:sz w:val="18"/>
-                          <w:szCs w:val="18"/>
-                        </w:rPr>
-                        <w:t xml:space="preserve">: </w:t>
-                      </w:r>
-                      <w:proofErr w:type="gramStart"/>
-                      <w:r>
-                        <w:rPr>
-                          <w:sz w:val="18"/>
-                          <w:szCs w:val="18"/>
-                        </w:rPr>
-                        <w:t>Smart - Steady Performance</w:t>
+                      <w:r>
+                        <w:rPr>
+                          <w:sz w:val="18"/>
+                          <w:szCs w:val="18"/>
+                        </w:rPr>
+                        <w:t/>
+                      </w:r>
+                      <w:r>
+                        <w:rPr>
+                          <w:sz w:val="18"/>
+                          <w:szCs w:val="18"/>
+                        </w:rPr>
+                        <w:t>Smart - Get Ready!</w:t>
                       </w:r>
                     </w:p>
                   </w:txbxContent>
@@ -2361,9 +2349,8 @@
                             <w:r>
                               <w:t xml:space="preserve">: </w:t>
                             </w:r>
-                            <w:proofErr w:type="gramStart"/>
-                            <w:r>
-                              <w:t>Burst 1, Friendly, Sonic, Social</w:t>
+                            <w:r>
+                              <w:t>6, 1 Target</w:t>
                             </w:r>
                             <w:r>
                               <w:br/>
@@ -2389,54 +2376,60 @@
                                 <w:sz w:val="18"/>
                                 <w:szCs w:val="18"/>
                               </w:rPr>
+                              <w:t>: Confusion Confuses the target on 19+.</w:t>
+                            </w:r>
+                          </w:p>
+                          <w:p>
+                            <w:pPr>
+                              <w:rPr>
+                                <w:sz w:val="18"/>
+                                <w:szCs w:val="18"/>
+                              </w:rPr>
+                            </w:pPr>
+                          </w:p>
+                          <w:p>
+                            <w:pPr>
+                              <w:rPr>
+                                <w:sz w:val="18"/>
+                                <w:szCs w:val="18"/>
+                              </w:rPr>
+                            </w:pPr>
+                            <w:r>
+                              <w:rPr>
+                                <w:b/>
+                                <w:sz w:val="18"/>
+                                <w:szCs w:val="18"/>
+                              </w:rPr>
+                              <w:t/>
+                            </w:r>
+                            <w:r>
+                              <w:rPr>
+                                <w:b/>
+                                <w:sz w:val="18"/>
+                                <w:szCs w:val="18"/>
+                              </w:rPr>
+                              <w:t>Contest Effects</w:t>
+                            </w:r>
+                            <w:r>
+                              <w:rPr>
+                                <w:sz w:val="18"/>
+                                <w:szCs w:val="18"/>
+                              </w:rPr>
                               <w:t xml:space="preserve">: </w:t>
                             </w:r>
-                            <w:proofErr w:type="gramStart"/>
-                            <w:r>
-                              <w:rPr>
-                                <w:sz w:val="18"/>
-                                <w:szCs w:val="18"/>
-                              </w:rPr>
-                              <w:t>Growl lowers all Legal Targets Attack 1 Combat Stage.</w:t>
-                            </w:r>
-                          </w:p>
-                          <w:p>
-                            <w:pPr>
-                              <w:rPr>
-                                <w:sz w:val="18"/>
-                                <w:szCs w:val="18"/>
-                              </w:rPr>
-                            </w:pPr>
-                          </w:p>
-                          <w:p>
-                            <w:pPr>
-                              <w:rPr>
-                                <w:sz w:val="18"/>
-                                <w:szCs w:val="18"/>
-                              </w:rPr>
-                            </w:pPr>
-                            <w:r>
-                              <w:rPr>
-                                <w:b/>
-                                <w:sz w:val="18"/>
-                                <w:szCs w:val="18"/>
-                              </w:rPr>
-                              <w:t>Contest Effects</w:t>
-                            </w:r>
-                            <w:r>
-                              <w:rPr>
-                                <w:sz w:val="18"/>
-                                <w:szCs w:val="18"/>
-                              </w:rPr>
-                              <w:t xml:space="preserve">: </w:t>
-                            </w:r>
-                            <w:proofErr w:type="gramStart"/>
-                            <w:r>
-                              <w:rPr>
-                                <w:sz w:val="18"/>
-                                <w:szCs w:val="18"/>
-                              </w:rPr>
-                              <w:t>Cute - Excitement</w:t>
+                            <w:r>
+                              <w:rPr>
+                                <w:sz w:val="18"/>
+                                <w:szCs w:val="18"/>
+                              </w:rPr>
+                              <w:t/>
+                            </w:r>
+                            <w:r>
+                              <w:rPr>
+                                <w:sz w:val="18"/>
+                                <w:szCs w:val="18"/>
+                              </w:rPr>
+                              <w:t>Smart - Steady Performance</w:t>
                             </w:r>
                           </w:p>
                         </w:txbxContent>
@@ -2455,7 +2448,7 @@
           </mc:Choice>
           <mc:Fallback>
             <w:pict>
-              <v:shape w14:anchorId="09300881" id="Text Box 21" o:spid="_x0000_s1038" type="#_x0000_t202" style="position:absolute;margin-left:0;margin-top:61.9pt;width:5in;height:153pt;z-index:251679744;visibility:visible;mso-wrap-style:square;mso-wrap-distance-left:9pt;mso-wrap-distance-top:0;mso-wrap-distance-right:9pt;mso-wrap-distance-bottom:0;mso-position-horizontal:absolute;mso-position-horizontal-relative:text;mso-position-vertical:absolute;mso-position-vertical-relative:text;v-text-anchor:top" o:gfxdata="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" filled="f" stroked="f">
+              <v:shape w14:anchorId="09300881" id="Text Box 21" o:spid="_x0000_s1038" type="#_x0000_t202" style="position:absolute;margin-left:0;margin-top:61.9pt;width:5in;height:153pt;z-index:251679744;visibility:visible;mso-wrap-style:square;mso-wrap-distance-left:9pt;mso-wrap-distance-top:0;mso-wrap-distance-right:9pt;mso-wrap-distance-bottom:0;mso-position-horizontal:absolute;mso-position-horizontal-relative:text;mso-position-vertical:absolute;mso-position-vertical-relative:text;v-text-anchor:top" o:gfxdata="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" filled="f" stroked="f">
                 <v:textbox>
                   <w:txbxContent>
                     <w:p>
@@ -2474,9 +2467,8 @@
                       <w:r>
                         <w:t xml:space="preserve">: </w:t>
                       </w:r>
-                      <w:proofErr w:type="gramStart"/>
-                      <w:r>
-                        <w:t>Burst 1, Friendly, Sonic, Social</w:t>
+                      <w:r>
+                        <w:t>6, 1 Target</w:t>
                       </w:r>
                       <w:r>
                         <w:br/>
@@ -2502,54 +2494,60 @@
                           <w:sz w:val="18"/>
                           <w:szCs w:val="18"/>
                         </w:rPr>
+                        <w:t>: Confusion Confuses the target on 19+.</w:t>
+                      </w:r>
+                    </w:p>
+                    <w:p>
+                      <w:pPr>
+                        <w:rPr>
+                          <w:sz w:val="18"/>
+                          <w:szCs w:val="18"/>
+                        </w:rPr>
+                      </w:pPr>
+                    </w:p>
+                    <w:p>
+                      <w:pPr>
+                        <w:rPr>
+                          <w:sz w:val="18"/>
+                          <w:szCs w:val="18"/>
+                        </w:rPr>
+                      </w:pPr>
+                      <w:r>
+                        <w:rPr>
+                          <w:b/>
+                          <w:sz w:val="18"/>
+                          <w:szCs w:val="18"/>
+                        </w:rPr>
+                        <w:t/>
+                      </w:r>
+                      <w:r>
+                        <w:rPr>
+                          <w:b/>
+                          <w:sz w:val="18"/>
+                          <w:szCs w:val="18"/>
+                        </w:rPr>
+                        <w:t>Contest Effects</w:t>
+                      </w:r>
+                      <w:r>
+                        <w:rPr>
+                          <w:sz w:val="18"/>
+                          <w:szCs w:val="18"/>
+                        </w:rPr>
                         <w:t xml:space="preserve">: </w:t>
                       </w:r>
-                      <w:proofErr w:type="gramStart"/>
-                      <w:r>
-                        <w:rPr>
-                          <w:sz w:val="18"/>
-                          <w:szCs w:val="18"/>
-                        </w:rPr>
-                        <w:t>Growl lowers all Legal Targets Attack 1 Combat Stage.</w:t>
-                      </w:r>
-                    </w:p>
-                    <w:p>
-                      <w:pPr>
-                        <w:rPr>
-                          <w:sz w:val="18"/>
-                          <w:szCs w:val="18"/>
-                        </w:rPr>
-                      </w:pPr>
-                    </w:p>
-                    <w:p>
-                      <w:pPr>
-                        <w:rPr>
-                          <w:sz w:val="18"/>
-                          <w:szCs w:val="18"/>
-                        </w:rPr>
-                      </w:pPr>
-                      <w:r>
-                        <w:rPr>
-                          <w:b/>
-                          <w:sz w:val="18"/>
-                          <w:szCs w:val="18"/>
-                        </w:rPr>
-                        <w:t>Contest Effects</w:t>
-                      </w:r>
-                      <w:r>
-                        <w:rPr>
-                          <w:sz w:val="18"/>
-                          <w:szCs w:val="18"/>
-                        </w:rPr>
-                        <w:t xml:space="preserve">: </w:t>
-                      </w:r>
-                      <w:proofErr w:type="gramStart"/>
-                      <w:r>
-                        <w:rPr>
-                          <w:sz w:val="18"/>
-                          <w:szCs w:val="18"/>
-                        </w:rPr>
-                        <w:t>Cute - Excitement</w:t>
+                      <w:r>
+                        <w:rPr>
+                          <w:sz w:val="18"/>
+                          <w:szCs w:val="18"/>
+                        </w:rPr>
+                        <w:t/>
+                      </w:r>
+                      <w:r>
+                        <w:rPr>
+                          <w:sz w:val="18"/>
+                          <w:szCs w:val="18"/>
+                        </w:rPr>
+                        <w:t>Smart - Steady Performance</w:t>
                       </w:r>
                     </w:p>
                   </w:txbxContent>
@@ -2622,7 +2620,6 @@
                                 <w:szCs w:val="28"/>
                               </w:rPr>
                             </w:pPr>
-                            <w:proofErr w:type="gramStart"/>
                             <w:r>
                               <w:rPr>
                                 <w:sz w:val="28"/>
@@ -2635,9 +2632,8 @@
                             <w:pPr>
                               <w:jc w:val="right"/>
                             </w:pPr>
-                            <w:proofErr w:type="gramStart"/>
-                            <w:r>
-                              <w:t>Status</w:t>
+                            <w:r>
+                              <w:t>Special</w:t>
                             </w:r>
                           </w:p>
                           <w:p>
@@ -2651,11 +2647,7 @@
                               <w:t>AC</w:t>
                             </w:r>
                             <w:r>
-                              <w:t xml:space="preserve"> </w:t>
-                            </w:r>
-                            <w:proofErr w:type="gramStart"/>
-                            <w:r>
-                              <w:t>2</w:t>
+                              <w:t xml:space="preserve"> 2</w:t>
                             </w:r>
                           </w:p>
                         </w:txbxContent>
@@ -2680,7 +2672,7 @@
           </mc:Choice>
           <mc:Fallback>
             <w:pict>
-              <v:shape w14:anchorId="7C0D3F86" id="Text Box 19" o:spid="_x0000_s1039" type="#_x0000_t202" style="position:absolute;margin-left:180.05pt;margin-top:.25pt;width:179.9pt;height:61.6pt;z-index:251677696;visibility:visible;mso-wrap-style:square;mso-width-percent:0;mso-height-percent:0;mso-wrap-distance-left:9pt;mso-wrap-distance-top:0;mso-wrap-distance-right:9pt;mso-wrap-distance-bottom:0;mso-position-horizontal:absolute;mso-position-horizontal-relative:text;mso-position-vertical:absolute;mso-position-vertical-relative:text;mso-width-percent:0;mso-height-percent:0;mso-width-relative:margin;mso-height-relative:margin;v-text-anchor:top" o:gfxdata="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" filled="f" stroked="f">
+              <v:shape w14:anchorId="7C0D3F86" id="Text Box 19" o:spid="_x0000_s1039" type="#_x0000_t202" style="position:absolute;margin-left:180.05pt;margin-top:.25pt;width:179.9pt;height:61.6pt;z-index:251677696;visibility:visible;mso-wrap-style:square;mso-width-percent:0;mso-height-percent:0;mso-wrap-distance-left:9pt;mso-wrap-distance-top:0;mso-wrap-distance-right:9pt;mso-wrap-distance-bottom:0;mso-position-horizontal:absolute;mso-position-horizontal-relative:text;mso-position-vertical:absolute;mso-position-vertical-relative:text;mso-width-percent:0;mso-height-percent:0;mso-width-relative:margin;mso-height-relative:margin;v-text-anchor:top" o:gfxdata="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" filled="f" stroked="f">
                 <v:textbox>
                   <w:txbxContent>
                     <w:p>
@@ -2691,7 +2683,6 @@
                           <w:szCs w:val="28"/>
                         </w:rPr>
                       </w:pPr>
-                      <w:proofErr w:type="gramStart"/>
                       <w:r>
                         <w:rPr>
                           <w:sz w:val="28"/>
@@ -2704,9 +2695,8 @@
                       <w:pPr>
                         <w:jc w:val="right"/>
                       </w:pPr>
-                      <w:proofErr w:type="gramStart"/>
-                      <w:r>
-                        <w:t>Status</w:t>
+                      <w:r>
+                        <w:t>Special</w:t>
                       </w:r>
                     </w:p>
                     <w:p>
@@ -2720,11 +2710,7 @@
                         <w:t>AC</w:t>
                       </w:r>
                       <w:r>
-                        <w:t xml:space="preserve"> </w:t>
-                      </w:r>
-                      <w:proofErr w:type="gramStart"/>
-                      <w:r>
-                        <w:t>2</w:t>
+                        <w:t xml:space="preserve"> 2</w:t>
                       </w:r>
                     </w:p>
                   </w:txbxContent>
@@ -2790,24 +2776,22 @@
                       <wps:txbx>
                         <w:txbxContent>
                           <w:p>
-                            <w:proofErr w:type="gramStart"/>
                             <w:r>
                               <w:rPr>
                                 <w:b/>
                                 <w:sz w:val="28"/>
                                 <w:szCs w:val="28"/>
                               </w:rPr>
-                              <w:t>Growl</w:t>
+                              <w:t>Confusion</w:t>
                             </w:r>
                             <w:r>
                               <w:br/>
-                              <w:t>Normal</w:t>
-                            </w:r>
-                          </w:p>
-                          <w:p>
-                            <w:proofErr w:type="gramStart"/>
-                            <w:r>
-                              <w:t/>
+                              <w:t>Psychic</w:t>
+                            </w:r>
+                          </w:p>
+                          <w:p>
+                            <w:r>
+                              <w:t>DB 5: 1d8+8+8</w:t>
                             </w:r>
                           </w:p>
                         </w:txbxContent>
@@ -2832,28 +2816,26 @@
           </mc:Choice>
           <mc:Fallback>
             <w:pict>
-              <v:shape w14:anchorId="3ABCB617" id="Text Box 20" o:spid="_x0000_s1040" type="#_x0000_t202" style="position:absolute;margin-left:-.2pt;margin-top:.25pt;width:168.15pt;height:61.6pt;z-index:251678720;visibility:visible;mso-wrap-style:square;mso-width-percent:0;mso-height-percent:0;mso-wrap-distance-left:9pt;mso-wrap-distance-top:0;mso-wrap-distance-right:9pt;mso-wrap-distance-bottom:0;mso-position-horizontal:absolute;mso-position-horizontal-relative:text;mso-position-vertical:absolute;mso-position-vertical-relative:text;mso-width-percent:0;mso-height-percent:0;mso-width-relative:margin;mso-height-relative:margin;v-text-anchor:top" o:gfxdata="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" filled="f" stroked="f">
+              <v:shape w14:anchorId="3ABCB617" id="Text Box 20" o:spid="_x0000_s1040" type="#_x0000_t202" style="position:absolute;margin-left:-.2pt;margin-top:.25pt;width:168.15pt;height:61.6pt;z-index:251678720;visibility:visible;mso-wrap-style:square;mso-width-percent:0;mso-height-percent:0;mso-wrap-distance-left:9pt;mso-wrap-distance-top:0;mso-wrap-distance-right:9pt;mso-wrap-distance-bottom:0;mso-position-horizontal:absolute;mso-position-horizontal-relative:text;mso-position-vertical:absolute;mso-position-vertical-relative:text;mso-width-percent:0;mso-height-percent:0;mso-width-relative:margin;mso-height-relative:margin;v-text-anchor:top" o:gfxdata="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" filled="f" stroked="f">
                 <v:textbox>
                   <w:txbxContent>
                     <w:p>
-                      <w:proofErr w:type="gramStart"/>
                       <w:r>
                         <w:rPr>
                           <w:b/>
                           <w:sz w:val="28"/>
                           <w:szCs w:val="28"/>
                         </w:rPr>
-                        <w:t>Growl</w:t>
+                        <w:t>Confusion</w:t>
                       </w:r>
                       <w:r>
                         <w:br/>
-                        <w:t>Normal</w:t>
-                      </w:r>
-                    </w:p>
-                    <w:p>
-                      <w:proofErr w:type="gramStart"/>
-                      <w:r>
-                        <w:t/>
+                        <w:t>Psychic</w:t>
+                      </w:r>
+                    </w:p>
+                    <w:p>
+                      <w:r>
+                        <w:t>DB 5: 1d8+8+8</w:t>
                       </w:r>
                     </w:p>
                   </w:txbxContent>
@@ -2918,7 +2900,7 @@
               </wp:anchor>
             </w:drawing>
           </mc:Choice>
-          <mc:Fallback>
+          <mc:Fallback xmlns:mv="urn:schemas-microsoft-com:mac:vml" xmlns:mo="http://schemas.microsoft.com/office/mac/office/2008/main">
             <w:pict>
               <v:line w14:anchorId="3D72E8E7" id="Straight Connector 18" o:spid="_x0000_s1026" style="position:absolute;z-index:251676672;visibility:visible;mso-wrap-style:square;mso-wrap-distance-left:9pt;mso-wrap-distance-top:0;mso-wrap-distance-right:9pt;mso-wrap-distance-bottom:0;mso-position-horizontal:absolute;mso-position-horizontal-relative:text;mso-position-vertical:absolute;mso-position-vertical-relative:text" from="0,9in" to="5in,9in" o:gfxdata="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" strokecolor="#4472c4 [3204]" strokeweight=".5pt">
                 <v:stroke joinstyle="miter"/>
@@ -2981,7 +2963,7 @@
               </wp:anchor>
             </w:drawing>
           </mc:Choice>
-          <mc:Fallback>
+          <mc:Fallback xmlns:mv="urn:schemas-microsoft-com:mac:vml" xmlns:mo="http://schemas.microsoft.com/office/mac/office/2008/main">
             <w:pict>
               <v:line w14:anchorId="1911BDEA" id="Straight Connector 17" o:spid="_x0000_s1026" style="position:absolute;z-index:251675648;visibility:visible;mso-wrap-style:square;mso-wrap-distance-left:9pt;mso-wrap-distance-top:0;mso-wrap-distance-right:9pt;mso-wrap-distance-bottom:0;mso-position-horizontal:absolute;mso-position-horizontal-relative:text;mso-position-vertical:absolute;mso-position-vertical-relative:text" from="0,6in" to="0,9in" o:gfxdata="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" strokecolor="#4472c4 [3204]" strokeweight=".5pt">
                 <v:stroke joinstyle="miter"/>
@@ -3044,7 +3026,7 @@
               </wp:anchor>
             </w:drawing>
           </mc:Choice>
-          <mc:Fallback>
+          <mc:Fallback xmlns:mv="urn:schemas-microsoft-com:mac:vml" xmlns:mo="http://schemas.microsoft.com/office/mac/office/2008/main">
             <w:pict>
               <v:line w14:anchorId="680483E9" id="Straight Connector 16" o:spid="_x0000_s1026" style="position:absolute;flip:y;z-index:251674624;visibility:visible;mso-wrap-style:square;mso-wrap-distance-left:9pt;mso-wrap-distance-top:0;mso-wrap-distance-right:9pt;mso-wrap-distance-bottom:0;mso-position-horizontal:absolute;mso-position-horizontal-relative:text;mso-position-vertical:absolute;mso-position-vertical-relative:text" from="5in,6in" to="5in,10in" o:gfxdata="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" strokecolor="#4472c4 [3204]" strokeweight=".5pt">
                 <v:stroke joinstyle="miter"/>
@@ -3107,7 +3089,7 @@
               </wp:anchor>
             </w:drawing>
           </mc:Choice>
-          <mc:Fallback>
+          <mc:Fallback xmlns:mv="urn:schemas-microsoft-com:mac:vml" xmlns:mo="http://schemas.microsoft.com/office/mac/office/2008/main">
             <w:pict>
               <v:line w14:anchorId="4E16137D" id="Straight Connector 15" o:spid="_x0000_s1026" style="position:absolute;flip:x;z-index:251673600;visibility:visible;mso-wrap-style:square;mso-wrap-distance-left:9pt;mso-wrap-distance-top:0;mso-wrap-distance-right:9pt;mso-wrap-distance-bottom:0;mso-position-horizontal:absolute;mso-position-horizontal-relative:text;mso-position-vertical:absolute;mso-position-vertical-relative:text" from="5in,10in" to="8in,10in" o:gfxdata="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" strokecolor="#4472c4 [3204]" strokeweight=".5pt">
                 <v:stroke joinstyle="miter"/>
@@ -3170,7 +3152,7 @@
               </wp:anchor>
             </w:drawing>
           </mc:Choice>
-          <mc:Fallback>
+          <mc:Fallback xmlns:mv="urn:schemas-microsoft-com:mac:vml" xmlns:mo="http://schemas.microsoft.com/office/mac/office/2008/main">
             <w:pict>
               <v:line w14:anchorId="07E57C19" id="Straight Connector 14" o:spid="_x0000_s1026" style="position:absolute;z-index:251672576;visibility:visible;mso-wrap-style:square;mso-wrap-distance-left:9pt;mso-wrap-distance-top:0;mso-wrap-distance-right:9pt;mso-wrap-distance-bottom:0;mso-position-horizontal:absolute;mso-position-horizontal-relative:text;mso-position-vertical:absolute;mso-position-vertical-relative:text" from="8in,5in" to="8in,10in" o:gfxdata="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" strokecolor="#4472c4 [3204]" strokeweight=".5pt">
                 <v:stroke joinstyle="miter"/>
@@ -3233,7 +3215,7 @@
               </wp:anchor>
             </w:drawing>
           </mc:Choice>
-          <mc:Fallback>
+          <mc:Fallback xmlns:mv="urn:schemas-microsoft-com:mac:vml" xmlns:mo="http://schemas.microsoft.com/office/mac/office/2008/main">
             <w:pict>
               <v:line w14:anchorId="09A67DAD" id="Straight Connector 13" o:spid="_x0000_s1026" style="position:absolute;flip:y;z-index:251671552;visibility:visible;mso-wrap-style:square;mso-wrap-distance-left:9pt;mso-wrap-distance-top:0;mso-wrap-distance-right:9pt;mso-wrap-distance-bottom:0;mso-position-horizontal:absolute;mso-position-horizontal-relative:text;mso-position-vertical:absolute;mso-position-vertical-relative:text" from="0,3in" to="0,6in" o:gfxdata="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" strokecolor="#4472c4 [3204]" strokeweight=".5pt">
                 <v:stroke joinstyle="miter"/>
@@ -3296,7 +3278,7 @@
               </wp:anchor>
             </w:drawing>
           </mc:Choice>
-          <mc:Fallback>
+          <mc:Fallback xmlns:mv="urn:schemas-microsoft-com:mac:vml" xmlns:mo="http://schemas.microsoft.com/office/mac/office/2008/main">
             <w:pict>
               <v:line w14:anchorId="2969E629" id="Straight Connector 12" o:spid="_x0000_s1026" style="position:absolute;flip:x;z-index:251670528;visibility:visible;mso-wrap-style:square;mso-wrap-distance-left:9pt;mso-wrap-distance-top:0;mso-wrap-distance-right:9pt;mso-wrap-distance-bottom:0;mso-position-horizontal:absolute;mso-position-horizontal-relative:text;mso-position-vertical:absolute;mso-position-vertical-relative:text" from="0,6in" to="5in,6in" o:gfxdata="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" strokecolor="#4472c4 [3204]" strokeweight=".5pt">
                 <v:stroke joinstyle="miter"/>
@@ -3359,7 +3341,7 @@
               </wp:anchor>
             </w:drawing>
           </mc:Choice>
-          <mc:Fallback>
+          <mc:Fallback xmlns:mv="urn:schemas-microsoft-com:mac:vml" xmlns:mo="http://schemas.microsoft.com/office/mac/office/2008/main">
             <w:pict>
               <v:line w14:anchorId="208D5092" id="Straight Connector 11" o:spid="_x0000_s1026" style="position:absolute;z-index:251669504;visibility:visible;mso-wrap-style:square;mso-wrap-distance-left:9pt;mso-wrap-distance-top:0;mso-wrap-distance-right:9pt;mso-wrap-distance-bottom:0;mso-position-horizontal:absolute;mso-position-horizontal-relative:text;mso-position-vertical:absolute;mso-position-vertical-relative:text" from="5in,5in" to="5in,6in" o:gfxdata="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" strokecolor="#4472c4 [3204]" strokeweight=".5pt">
                 <v:stroke joinstyle="miter"/>
@@ -3425,7 +3407,7 @@
               </wp:anchor>
             </w:drawing>
           </mc:Choice>
-          <mc:Fallback>
+          <mc:Fallback xmlns:mv="urn:schemas-microsoft-com:mac:vml" xmlns:mo="http://schemas.microsoft.com/office/mac/office/2008/main">
             <w:pict>
               <v:line w14:anchorId="38C62174" id="Straight Connector 9" o:spid="_x0000_s1026" style="position:absolute;flip:x;z-index:251667456;visibility:visible;mso-wrap-style:square;mso-height-percent:0;mso-wrap-distance-left:9pt;mso-wrap-distance-top:0;mso-wrap-distance-right:9pt;mso-wrap-distance-bottom:0;mso-position-horizontal:absolute;mso-position-horizontal-relative:text;mso-position-vertical:absolute;mso-position-vertical-relative:text;mso-height-percent:0;mso-height-relative:margin" from="359.85pt,3in" to="5in,359.75pt" o:gfxdata="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" strokecolor="#4472c4 [3204]" strokeweight=".5pt">
                 <v:stroke joinstyle="miter"/>
@@ -3488,7 +3470,7 @@
               </wp:anchor>
             </w:drawing>
           </mc:Choice>
-          <mc:Fallback>
+          <mc:Fallback xmlns:mv="urn:schemas-microsoft-com:mac:vml" xmlns:mo="http://schemas.microsoft.com/office/mac/office/2008/main">
             <w:pict>
               <v:line w14:anchorId="6B4255F6" id="Straight Connector 10" o:spid="_x0000_s1026" style="position:absolute;z-index:251668480;visibility:visible;mso-wrap-style:square;mso-wrap-distance-left:9pt;mso-wrap-distance-top:0;mso-wrap-distance-right:9pt;mso-wrap-distance-bottom:0;mso-position-horizontal:absolute;mso-position-horizontal-relative:text;mso-position-vertical:absolute;mso-position-vertical-relative:text" from="5in,5in" to="8in,5in" o:gfxdata="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" strokecolor="#4472c4 [3204]" strokeweight=".5pt">
                 <v:stroke joinstyle="miter"/>
@@ -3551,7 +3533,7 @@
               </wp:anchor>
             </w:drawing>
           </mc:Choice>
-          <mc:Fallback>
+          <mc:Fallback xmlns:mv="urn:schemas-microsoft-com:mac:vml" xmlns:mo="http://schemas.microsoft.com/office/mac/office/2008/main">
             <w:pict>
               <v:line w14:anchorId="67473376" id="Straight Connector 8" o:spid="_x0000_s1026" style="position:absolute;z-index:251666432;visibility:visible;mso-wrap-style:square;mso-wrap-distance-left:9pt;mso-wrap-distance-top:0;mso-wrap-distance-right:9pt;mso-wrap-distance-bottom:0;mso-position-horizontal:absolute;mso-position-horizontal-relative:text;mso-position-vertical:absolute;mso-position-vertical-relative:text" from="8in,0" to="8in,5in" o:gfxdata="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" strokecolor="#4472c4 [3204]" strokeweight=".5pt">
                 <v:stroke joinstyle="miter"/>
@@ -3614,7 +3596,7 @@
               </wp:anchor>
             </w:drawing>
           </mc:Choice>
-          <mc:Fallback>
+          <mc:Fallback xmlns:mv="urn:schemas-microsoft-com:mac:vml" xmlns:mo="http://schemas.microsoft.com/office/mac/office/2008/main">
             <w:pict>
               <v:line w14:anchorId="1F0C60D9" id="Straight Connector 7" o:spid="_x0000_s1026" style="position:absolute;z-index:251665408;visibility:visible;mso-wrap-style:square;mso-wrap-distance-left:9pt;mso-wrap-distance-top:0;mso-wrap-distance-right:9pt;mso-wrap-distance-bottom:0;mso-position-horizontal:absolute;mso-position-horizontal-relative:text;mso-position-vertical:absolute;mso-position-vertical-relative:text" from="5in,0" to="8in,0" o:gfxdata="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" strokecolor="#4472c4 [3204]" strokeweight=".5pt">
                 <v:stroke joinstyle="miter"/>
@@ -3677,7 +3659,7 @@
               </wp:anchor>
             </w:drawing>
           </mc:Choice>
-          <mc:Fallback>
+          <mc:Fallback xmlns:mv="urn:schemas-microsoft-com:mac:vml" xmlns:mo="http://schemas.microsoft.com/office/mac/office/2008/main">
             <w:pict>
               <v:line w14:anchorId="621486B5" id="Straight Connector 6" o:spid="_x0000_s1026" style="position:absolute;z-index:251664384;visibility:visible;mso-wrap-style:square;mso-wrap-distance-left:9pt;mso-wrap-distance-top:0;mso-wrap-distance-right:9pt;mso-wrap-distance-bottom:0;mso-position-horizontal:absolute;mso-position-horizontal-relative:text;mso-position-vertical:absolute;mso-position-vertical-relative:text" from="5in,0" to="5in,3in" o:gfxdata="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" strokecolor="#4472c4 [3204]" strokeweight=".5pt">
                 <v:stroke joinstyle="miter"/>
@@ -3740,7 +3722,7 @@
               </wp:anchor>
             </w:drawing>
           </mc:Choice>
-          <mc:Fallback>
+          <mc:Fallback xmlns:mv="urn:schemas-microsoft-com:mac:vml" xmlns:mo="http://schemas.microsoft.com/office/mac/office/2008/main">
             <w:pict>
               <v:line w14:anchorId="10F3C58C" id="Straight Connector 5" o:spid="_x0000_s1026" style="position:absolute;z-index:251663360;visibility:visible;mso-wrap-style:square;mso-wrap-distance-left:9pt;mso-wrap-distance-top:0;mso-wrap-distance-right:9pt;mso-wrap-distance-bottom:0;mso-position-horizontal:absolute;mso-position-horizontal-relative:text;mso-position-vertical:absolute;mso-position-vertical-relative:text" from="0,0" to="0,3in" o:gfxdata="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" strokecolor="#4472c4 [3204]" strokeweight=".5pt">
                 <v:stroke joinstyle="miter"/>
@@ -3806,7 +3788,7 @@
               </wp:anchor>
             </w:drawing>
           </mc:Choice>
-          <mc:Fallback>
+          <mc:Fallback xmlns:mv="urn:schemas-microsoft-com:mac:vml" xmlns:mo="http://schemas.microsoft.com/office/mac/office/2008/main">
             <w:pict>
               <v:line w14:anchorId="0FC4F4D8" id="Straight Connector 4" o:spid="_x0000_s1026" style="position:absolute;z-index:251662336;visibility:visible;mso-wrap-style:square;mso-height-percent:0;mso-wrap-distance-left:9pt;mso-wrap-distance-top:0;mso-wrap-distance-right:9pt;mso-wrap-distance-bottom:0;mso-position-horizontal:absolute;mso-position-horizontal-relative:text;mso-position-vertical:absolute;mso-position-vertical-relative:text;mso-height-percent:0;mso-height-relative:margin" from="0,3in" to="5in,216.1pt" o:gfxdata="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" strokecolor="#4472c4 [3204]" strokeweight=".5pt">
                 <v:stroke joinstyle="miter"/>
@@ -3875,7 +3857,7 @@
               </wp:anchor>
             </w:drawing>
           </mc:Choice>
-          <mc:Fallback>
+          <mc:Fallback xmlns:mv="urn:schemas-microsoft-com:mac:vml" xmlns:mo="http://schemas.microsoft.com/office/mac/office/2008/main">
             <w:pict>
               <v:line w14:anchorId="67C48B52" id="Straight Connector 2" o:spid="_x0000_s1026" style="position:absolute;flip:y;z-index:251660288;visibility:visible;mso-wrap-style:square;mso-width-percent:0;mso-height-percent:0;mso-wrap-distance-left:9pt;mso-wrap-distance-top:0;mso-wrap-distance-right:9pt;mso-wrap-distance-bottom:0;mso-position-horizontal:absolute;mso-position-horizontal-relative:text;mso-position-vertical:absolute;mso-position-vertical-relative:text;mso-width-percent:0;mso-height-percent:0;mso-width-relative:margin;mso-height-relative:margin" from="0,0" to="5in,.1pt" o:gfxdata="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" strokecolor="#4472c4 [3204]" strokeweight=".5pt">
                 <v:stroke joinstyle="miter"/>
@@ -3966,14 +3948,19 @@
                                 <w:szCs w:val="36"/>
                               </w:rPr>
                             </w:pPr>
-                            <w:proofErr w:type="gramStart"/>
                             <w:r>
                               <w:rPr>
                                 <w:b/>
                                 <w:sz w:val="36"/>
                                 <w:szCs w:val="36"/>
                               </w:rPr>
-                              <w:t>Cedric Ramone</w:t>
+                              <w:t>
+                                <w:r>
+                                  <w:t xml:space="preserve">Amelia (Ralts)</w:t>
+                                  <w:br/>
+                                  <w:t>Audrey Wyres</w:t>
+                                </w:r>
+                              </w:t>
                             </w:r>
                           </w:p>
                         </w:txbxContent>
@@ -3992,7 +3979,7 @@
           </mc:Choice>
           <mc:Fallback>
             <w:pict>
-              <v:shape w14:anchorId="3C43DA03" id="Text Box 34" o:spid="_x0000_s1041" type="#_x0000_t202" style="position:absolute;margin-left:6.7pt;margin-top:146.55pt;width:239.05pt;height:1in;rotation:-90;z-index:251705344;visibility:visible;mso-wrap-style:none;mso-wrap-distance-left:9pt;mso-wrap-distance-top:0;mso-wrap-distance-right:9pt;mso-wrap-distance-bottom:0;mso-position-horizontal:absolute;mso-position-horizontal-relative:text;mso-position-vertical:absolute;mso-position-vertical-relative:text;v-text-anchor:top" o:gfxdata="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" filled="f" stroked="f">
+              <v:shape w14:anchorId="3C43DA03" id="Text Box 34" o:spid="_x0000_s1041" type="#_x0000_t202" style="position:absolute;margin-left:6.7pt;margin-top:146.55pt;width:239.05pt;height:1in;rotation:-90;z-index:251705344;visibility:visible;mso-wrap-style:none;mso-wrap-distance-left:9pt;mso-wrap-distance-top:0;mso-wrap-distance-right:9pt;mso-wrap-distance-bottom:0;mso-position-horizontal:absolute;mso-position-horizontal-relative:text;mso-position-vertical:absolute;mso-position-vertical-relative:text;v-text-anchor:top" o:gfxdata="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" filled="f" stroked="f">
                 <v:textbox>
                   <w:txbxContent>
                     <w:p>
@@ -4004,18 +3991,21 @@
                           <w:szCs w:val="36"/>
                         </w:rPr>
                       </w:pPr>
-                      <w:bookmarkStart w:id="1" w:name="_GoBack"/>
-                      <w:proofErr w:type="gramStart"/>
                       <w:r>
                         <w:rPr>
                           <w:b/>
                           <w:sz w:val="36"/>
                           <w:szCs w:val="36"/>
                         </w:rPr>
-                        <w:t>Cedric Ramone</w:t>
-                      </w:r>
-                    </w:p>
-                    <w:bookmarkEnd w:id="1"/>
+                        <w:t>
+                          <w:r>
+                            <w:t xml:space="preserve">Amelia (Ralts)</w:t>
+                            <w:br/>
+                            <w:t>Audrey Wyres</w:t>
+                          </w:r>
+                        </w:t>
+                      </w:r>
+                    </w:p>
                   </w:txbxContent>
                 </v:textbox>
                 <w10:wrap type="square"/>
@@ -4087,14 +4077,19 @@
                                 <w:szCs w:val="36"/>
                               </w:rPr>
                             </w:pPr>
-                            <w:proofErr w:type="gramStart"/>
                             <w:r>
                               <w:rPr>
                                 <w:b/>
                                 <w:sz w:val="36"/>
                                 <w:szCs w:val="36"/>
                               </w:rPr>
-                              <w:t>Cedric Ramone</w:t>
+                              <w:t>
+                                <w:r>
+                                  <w:t xml:space="preserve">Amelia (Ralts)</w:t>
+                                  <w:br/>
+                                  <w:t>Audrey Wyres</w:t>
+                                </w:r>
+                              </w:t>
                             </w:r>
                           </w:p>
                         </w:txbxContent>
@@ -4113,7 +4108,7 @@
           </mc:Choice>
           <mc:Fallback>
             <w:pict>
-              <v:shape w14:anchorId="07BE72B1" id="Text Box 35" o:spid="_x0000_s1042" type="#_x0000_t202" style="position:absolute;margin-left:6.65pt;margin-top:461.65pt;width:239.05pt;height:1in;rotation:-90;z-index:251707392;visibility:visible;mso-wrap-style:none;mso-wrap-distance-left:9pt;mso-wrap-distance-top:0;mso-wrap-distance-right:9pt;mso-wrap-distance-bottom:0;mso-position-horizontal:absolute;mso-position-horizontal-relative:text;mso-position-vertical:absolute;mso-position-vertical-relative:text;v-text-anchor:top" o:gfxdata="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" filled="f" stroked="f">
+              <v:shape w14:anchorId="07BE72B1" id="Text Box 35" o:spid="_x0000_s1042" type="#_x0000_t202" style="position:absolute;margin-left:6.65pt;margin-top:461.65pt;width:239.05pt;height:1in;rotation:-90;z-index:251707392;visibility:visible;mso-wrap-style:none;mso-wrap-distance-left:9pt;mso-wrap-distance-top:0;mso-wrap-distance-right:9pt;mso-wrap-distance-bottom:0;mso-position-horizontal:absolute;mso-position-horizontal-relative:text;mso-position-vertical:absolute;mso-position-vertical-relative:text;v-text-anchor:top" o:gfxdata="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" filled="f" stroked="f">
                 <v:textbox>
                   <w:txbxContent>
                     <w:p>
@@ -4125,14 +4120,19 @@
                           <w:szCs w:val="36"/>
                         </w:rPr>
                       </w:pPr>
-                      <w:proofErr w:type="gramStart"/>
                       <w:r>
                         <w:rPr>
                           <w:b/>
                           <w:sz w:val="36"/>
                           <w:szCs w:val="36"/>
                         </w:rPr>
-                        <w:t>Cedric Ramone</w:t>
+                        <w:t>
+                          <w:r>
+                            <w:t xml:space="preserve">Amelia (Ralts)</w:t>
+                            <w:br/>
+                            <w:t>Audrey Wyres</w:t>
+                          </w:r>
+                        </w:t>
                       </w:r>
                     </w:p>
                   </w:txbxContent>
@@ -4206,20 +4206,13 @@
                                 <w:szCs w:val="36"/>
                               </w:rPr>
                             </w:pPr>
-                            <w:proofErr w:type="gramStart"/>
                             <w:r>
                               <w:rPr>
                                 <w:b/>
                                 <w:sz w:val="36"/>
                                 <w:szCs w:val="36"/>
                               </w:rPr>
-                              <w:t>
-                                <w:r>
-                                  <w:t xml:space="preserve">Amelia (Ralts)</w:t>
-                                  <w:br/>
-                                  <w:t>Audrey Wyres</w:t>
-                                </w:r>
-                              </w:t>
+                              <w:t>Audrey Wyres</w:t>
                             </w:r>
                           </w:p>
                         </w:txbxContent>
@@ -4238,7 +4231,7 @@
           </mc:Choice>
           <mc:Fallback>
             <w:pict>
-              <v:shape w14:anchorId="4685B293" id="Text Box 38" o:spid="_x0000_s1043" type="#_x0000_t202" style="position:absolute;margin-left:300.15pt;margin-top:494.75pt;width:239.05pt;height:1in;z-index:251713536;visibility:visible;mso-wrap-style:none;mso-wrap-distance-left:9pt;mso-wrap-distance-top:0;mso-wrap-distance-right:9pt;mso-wrap-distance-bottom:0;mso-position-horizontal:absolute;mso-position-horizontal-relative:text;mso-position-vertical:absolute;mso-position-vertical-relative:text;v-text-anchor:top" o:gfxdata="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" filled="f" stroked="f">
+              <v:shape w14:anchorId="4685B293" id="Text Box 38" o:spid="_x0000_s1043" type="#_x0000_t202" style="position:absolute;margin-left:300.15pt;margin-top:494.75pt;width:239.05pt;height:1in;z-index:251713536;visibility:visible;mso-wrap-style:none;mso-wrap-distance-left:9pt;mso-wrap-distance-top:0;mso-wrap-distance-right:9pt;mso-wrap-distance-bottom:0;mso-position-horizontal:absolute;mso-position-horizontal-relative:text;mso-position-vertical:absolute;mso-position-vertical-relative:text;v-text-anchor:top" o:gfxdata="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" filled="f" stroked="f">
                 <v:textbox>
                   <w:txbxContent>
                     <w:p>
@@ -4250,20 +4243,13 @@
                           <w:szCs w:val="36"/>
                         </w:rPr>
                       </w:pPr>
-                      <w:proofErr w:type="gramStart"/>
                       <w:r>
                         <w:rPr>
                           <w:b/>
                           <w:sz w:val="36"/>
                           <w:szCs w:val="36"/>
                         </w:rPr>
-                        <w:t>
-                          <w:r>
-                            <w:t xml:space="preserve">Amelia (Ralts)</w:t>
-                            <w:br/>
-                            <w:t>Audrey Wyres</w:t>
-                          </w:r>
-                        </w:t>
+                        <w:t>Audrey Wyres</w:t>
                       </w:r>
                     </w:p>
                   </w:txbxContent>
@@ -4337,20 +4323,13 @@
                                 <w:szCs w:val="36"/>
                               </w:rPr>
                             </w:pPr>
-                            <w:proofErr w:type="gramStart"/>
                             <w:r>
                               <w:rPr>
                                 <w:b/>
                                 <w:sz w:val="36"/>
                                 <w:szCs w:val="36"/>
                               </w:rPr>
-                              <w:t>
-                                <w:r>
-                                  <w:t xml:space="preserve">Amelia (Ralts)</w:t>
-                                  <w:br/>
-                                  <w:t>Audrey Wyres</w:t>
-                                </w:r>
-                              </w:t>
+                              <w:t>Audrey Wyres</w:t>
                             </w:r>
                           </w:p>
                         </w:txbxContent>
@@ -4369,7 +4348,7 @@
           </mc:Choice>
           <mc:Fallback>
             <w:pict>
-              <v:shape w14:anchorId="5C360C7C" id="Text Box 37" o:spid="_x0000_s1044" type="#_x0000_t202" style="position:absolute;margin-left:300.15pt;margin-top:287.7pt;width:239.05pt;height:1in;z-index:251711488;visibility:visible;mso-wrap-style:none;mso-wrap-distance-left:9pt;mso-wrap-distance-top:0;mso-wrap-distance-right:9pt;mso-wrap-distance-bottom:0;mso-position-horizontal:absolute;mso-position-horizontal-relative:text;mso-position-vertical:absolute;mso-position-vertical-relative:text;v-text-anchor:top" o:gfxdata="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" filled="f" stroked="f">
+              <v:shape w14:anchorId="5C360C7C" id="Text Box 37" o:spid="_x0000_s1044" type="#_x0000_t202" style="position:absolute;margin-left:300.15pt;margin-top:287.7pt;width:239.05pt;height:1in;z-index:251711488;visibility:visible;mso-wrap-style:none;mso-wrap-distance-left:9pt;mso-wrap-distance-top:0;mso-wrap-distance-right:9pt;mso-wrap-distance-bottom:0;mso-position-horizontal:absolute;mso-position-horizontal-relative:text;mso-position-vertical:absolute;mso-position-vertical-relative:text;v-text-anchor:top" o:gfxdata="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" filled="f" stroked="f">
                 <v:textbox>
                   <w:txbxContent>
                     <w:p>
@@ -4381,20 +4360,13 @@
                           <w:szCs w:val="36"/>
                         </w:rPr>
                       </w:pPr>
-                      <w:proofErr w:type="gramStart"/>
                       <w:r>
                         <w:rPr>
                           <w:b/>
                           <w:sz w:val="36"/>
                           <w:szCs w:val="36"/>
                         </w:rPr>
-                        <w:t>
-                          <w:r>
-                            <w:t xml:space="preserve">Amelia (Ralts)</w:t>
-                            <w:br/>
-                            <w:t>Audrey Wyres</w:t>
-                          </w:r>
-                        </w:t>
+                        <w:t>Audrey Wyres</w:t>
                       </w:r>
                     </w:p>
                   </w:txbxContent>
@@ -4468,20 +4440,13 @@
                                 <w:szCs w:val="36"/>
                               </w:rPr>
                             </w:pPr>
-                            <w:proofErr w:type="gramStart"/>
                             <w:r>
                               <w:rPr>
                                 <w:b/>
                                 <w:sz w:val="36"/>
                                 <w:szCs w:val="36"/>
                               </w:rPr>
-                              <w:t>
-                                <w:r>
-                                  <w:t xml:space="preserve">Amelia (Ralts)</w:t>
-                                  <w:br/>
-                                  <w:t>Audrey Wyres</w:t>
-                                </w:r>
-                              </w:t>
+                              <w:t>Audrey Wyres</w:t>
                             </w:r>
                           </w:p>
                         </w:txbxContent>
@@ -4500,7 +4465,7 @@
           </mc:Choice>
           <mc:Fallback>
             <w:pict>
-              <v:shape w14:anchorId="54EE72B0" id="Text Box 36" o:spid="_x0000_s1045" type="#_x0000_t202" style="position:absolute;margin-left:300.2pt;margin-top:62.85pt;width:239.05pt;height:1in;z-index:251709440;visibility:visible;mso-wrap-style:none;mso-wrap-distance-left:9pt;mso-wrap-distance-top:0;mso-wrap-distance-right:9pt;mso-wrap-distance-bottom:0;mso-position-horizontal:absolute;mso-position-horizontal-relative:text;mso-position-vertical:absolute;mso-position-vertical-relative:text;v-text-anchor:top" o:gfxdata="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" filled="f" stroked="f">
+              <v:shape w14:anchorId="54EE72B0" id="Text Box 36" o:spid="_x0000_s1045" type="#_x0000_t202" style="position:absolute;margin-left:300.2pt;margin-top:62.85pt;width:239.05pt;height:1in;z-index:251709440;visibility:visible;mso-wrap-style:none;mso-wrap-distance-left:9pt;mso-wrap-distance-top:0;mso-wrap-distance-right:9pt;mso-wrap-distance-bottom:0;mso-position-horizontal:absolute;mso-position-horizontal-relative:text;mso-position-vertical:absolute;mso-position-vertical-relative:text;v-text-anchor:top" o:gfxdata="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" filled="f" stroked="f">
                 <v:textbox>
                   <w:txbxContent>
                     <w:p>
@@ -4512,20 +4477,13 @@
                           <w:szCs w:val="36"/>
                         </w:rPr>
                       </w:pPr>
-                      <w:proofErr w:type="gramStart"/>
                       <w:r>
                         <w:rPr>
                           <w:b/>
                           <w:sz w:val="36"/>
                           <w:szCs w:val="36"/>
                         </w:rPr>
-                        <w:t>
-                          <w:r>
-                            <w:t xml:space="preserve">Amelia (Ralts)</w:t>
-                            <w:br/>
-                            <w:t>Audrey Wyres</w:t>
-                          </w:r>
-                        </w:t>
+                        <w:t>Audrey Wyres</w:t>
                       </w:r>
                     </w:p>
                   </w:txbxContent>
@@ -4548,7 +4506,7 @@
 </file>
 
 <file path=word/styles.xml><?xml version="1.0" encoding="utf-8"?>
-<w:styles xmlns:mc="http://schemas.openxmlformats.org/markup-compatibility/2006" xmlns:r="http://schemas.openxmlformats.org/officeDocument/2006/relationships" xmlns:w="http://schemas.openxmlformats.org/wordprocessingml/2006/main" xmlns:w14="http://schemas.microsoft.com/office/word/2010/wordml" xmlns:w15="http://schemas.microsoft.com/office/word/2012/wordml" mc:Ignorable="w14 w15">
+<w:styles xmlns:mc="http://schemas.openxmlformats.org/markup-compatibility/2006" xmlns:r="http://schemas.openxmlformats.org/officeDocument/2006/relationships" xmlns:w="http://schemas.openxmlformats.org/wordprocessingml/2006/main" xmlns:w14="http://schemas.microsoft.com/office/word/2010/wordml" xmlns:w15="http://schemas.microsoft.com/office/word/2012/wordml" xmlns:w16se="http://schemas.microsoft.com/office/word/2015/wordml/symex" mc:Ignorable="w14 w15 w16se">
   <w:docDefaults>
     <w:rPrDefault>
       <w:rPr>
@@ -4560,7 +4518,7 @@
     </w:rPrDefault>
     <w:pPrDefault/>
   </w:docDefaults>
-  <w:latentStyles w:defLockedState="0" w:defUIPriority="99" w:defSemiHidden="0" w:defUnhideWhenUsed="0" w:defQFormat="0" w:count="382">
+  <w:latentStyles w:defLockedState="0" w:defUIPriority="99" w:defSemiHidden="0" w:defUnhideWhenUsed="0" w:defQFormat="0" w:count="374">
     <w:lsdException w:name="Normal" w:uiPriority="0" w:qFormat="1"/>
     <w:lsdException w:name="heading 1" w:uiPriority="9" w:qFormat="1"/>
     <w:lsdException w:name="heading 2" w:semiHidden="1" w:uiPriority="9" w:unhideWhenUsed="1" w:qFormat="1"/>
@@ -4717,15 +4675,6 @@
     <w:lsdException w:name="Balloon Text" w:semiHidden="1" w:unhideWhenUsed="1"/>
     <w:lsdException w:name="Table Grid" w:uiPriority="39"/>
     <w:lsdException w:name="Table Theme" w:semiHidden="1" w:unhideWhenUsed="1"/>
-    <w:lsdException w:name="Note Level 1" w:semiHidden="1" w:unhideWhenUsed="1"/>
-    <w:lsdException w:name="Note Level 2" w:semiHidden="1" w:unhideWhenUsed="1"/>
-    <w:lsdException w:name="Note Level 3" w:semiHidden="1" w:unhideWhenUsed="1"/>
-    <w:lsdException w:name="Note Level 4" w:semiHidden="1" w:unhideWhenUsed="1"/>
-    <w:lsdException w:name="Note Level 5" w:semiHidden="1" w:unhideWhenUsed="1"/>
-    <w:lsdException w:name="Note Level 6" w:semiHidden="1" w:unhideWhenUsed="1"/>
-    <w:lsdException w:name="Note Level 7" w:semiHidden="1" w:unhideWhenUsed="1"/>
-    <w:lsdException w:name="Note Level 8" w:semiHidden="1" w:unhideWhenUsed="1"/>
-    <w:lsdException w:name="Note Level 9" w:semiHidden="1" w:unhideWhenUsed="1"/>
     <w:lsdException w:name="Placeholder Text" w:semiHidden="1"/>
     <w:lsdException w:name="No Spacing" w:uiPriority="1" w:qFormat="1"/>
     <w:lsdException w:name="Light Shading" w:uiPriority="60"/>

</xml_diff>